<commit_message>
[docs] Add documentation for problem 7 :smile:
</commit_message>
<xml_diff>
--- a/Cloud Computing Project 4.docx
+++ b/Cloud Computing Project 4.docx
@@ -1,13 +1,21 @@
 
 <file path=word/document.xml><?xml version="1.0" encoding="utf-8"?>
-<w:document xmlns:wpc="http://schemas.microsoft.com/office/word/2010/wordprocessingCanvas" xmlns:mc="http://schemas.openxmlformats.org/markup-compatibility/2006" xmlns:o="urn:schemas-microsoft-com:office:office" xmlns:r="http://schemas.openxmlformats.org/officeDocument/2006/relationships" xmlns:m="http://schemas.openxmlformats.org/officeDocument/2006/math" xmlns:v="urn:schemas-microsoft-com:vml" xmlns:wp14="http://schemas.microsoft.com/office/word/2010/wordprocessingDrawing" xmlns:wp="http://schemas.openxmlformats.org/drawingml/2006/wordprocessingDrawing" xmlns:w10="urn:schemas-microsoft-com:office:word" xmlns:w="http://schemas.openxmlformats.org/wordprocessingml/2006/main" xmlns:w14="http://schemas.microsoft.com/office/word/2010/wordml" xmlns:wpg="http://schemas.microsoft.com/office/word/2010/wordprocessingGroup" xmlns:wpi="http://schemas.microsoft.com/office/word/2010/wordprocessingInk" xmlns:wne="http://schemas.microsoft.com/office/word/2006/wordml" xmlns:wps="http://schemas.microsoft.com/office/word/2010/wordprocessingShape" mc:Ignorable="w14 wp14">
+<w:document xmlns:wpc="http://schemas.microsoft.com/office/word/2010/wordprocessingCanvas" xmlns:mo="http://schemas.microsoft.com/office/mac/office/2008/main" xmlns:mc="http://schemas.openxmlformats.org/markup-compatibility/2006" xmlns:mv="urn:schemas-microsoft-com:mac:vml" xmlns:o="urn:schemas-microsoft-com:office:office" xmlns:r="http://schemas.openxmlformats.org/officeDocument/2006/relationships" xmlns:m="http://schemas.openxmlformats.org/officeDocument/2006/math" xmlns:v="urn:schemas-microsoft-com:vml" xmlns:wp14="http://schemas.microsoft.com/office/word/2010/wordprocessingDrawing" xmlns:wp="http://schemas.openxmlformats.org/drawingml/2006/wordprocessingDrawing" xmlns:w10="urn:schemas-microsoft-com:office:word" xmlns:w="http://schemas.openxmlformats.org/wordprocessingml/2006/main" xmlns:w14="http://schemas.microsoft.com/office/word/2010/wordml" xmlns:w15="http://schemas.microsoft.com/office/word/2012/wordml" xmlns:wpg="http://schemas.microsoft.com/office/word/2010/wordprocessingGroup" xmlns:wpi="http://schemas.microsoft.com/office/word/2010/wordprocessingInk" xmlns:wne="http://schemas.microsoft.com/office/word/2006/wordml" xmlns:wps="http://schemas.microsoft.com/office/word/2010/wordprocessingShape" mc:Ignorable="w14 w15 wp14">
   <w:body>
     <w:p>
       <w:pPr>
         <w:pStyle w:val="Title"/>
       </w:pPr>
       <w:r>
-        <w:t>Cloud Computing Project 4 ngram Problem 1</w:t>
+        <w:t xml:space="preserve">Cloud Computing Project 4 </w:t>
+      </w:r>
+      <w:proofErr w:type="spellStart"/>
+      <w:r>
+        <w:t>ngram</w:t>
+      </w:r>
+      <w:proofErr w:type="spellEnd"/>
+      <w:r>
+        <w:t xml:space="preserve"> Problem 1</w:t>
       </w:r>
     </w:p>
     <w:p>
@@ -29,13 +37,7 @@
         <w:rPr>
           <w:color w:val="000000"/>
         </w:rPr>
-        <w:t>For each year available, plot the size of the set of words used.  Year on the x-axis, number of words on y-axis</w:t>
-      </w:r>
-      <w:r>
-        <w:rPr>
-          <w:color w:val="000000"/>
-        </w:rPr>
-        <w:t>.</w:t>
+        <w:t>For each year available, plot the size of the set of words used.  Year on the x-axis, number of words on y-axis.</w:t>
       </w:r>
     </w:p>
     <w:p>
@@ -57,16 +59,172 @@
         <w:t>used in each year was found in 5</w:t>
       </w:r>
       <w:r>
-        <w:t xml:space="preserve"> stages. Initially, it was understood that the ngrams data set had a line with an ngram and a year, and that there could be duplications of the same ngram for the same year. So, a set of map and reduce tasks were created to find the distinct ngrams for every year. While it was later discovered that the ngrams data set does not have duplicates, the code still works for finding the set of ngrams used in each year.</w:t>
+        <w:t xml:space="preserve"> stages. Initially, it was understood that the </w:t>
+      </w:r>
+      <w:proofErr w:type="spellStart"/>
+      <w:r>
+        <w:t>ngrams</w:t>
+      </w:r>
+      <w:proofErr w:type="spellEnd"/>
+      <w:r>
+        <w:t xml:space="preserve"> data set had a line with an </w:t>
+      </w:r>
+      <w:proofErr w:type="spellStart"/>
+      <w:r>
+        <w:t>ngram</w:t>
+      </w:r>
+      <w:proofErr w:type="spellEnd"/>
+      <w:r>
+        <w:t xml:space="preserve"> and a year, and that there could be duplications of the same </w:t>
+      </w:r>
+      <w:proofErr w:type="spellStart"/>
+      <w:r>
+        <w:t>ngram</w:t>
+      </w:r>
+      <w:proofErr w:type="spellEnd"/>
+      <w:r>
+        <w:t xml:space="preserve"> for the same year. So, a set of map and reduce tasks were created to find the distinct </w:t>
+      </w:r>
+      <w:proofErr w:type="spellStart"/>
+      <w:r>
+        <w:t>ngrams</w:t>
+      </w:r>
+      <w:proofErr w:type="spellEnd"/>
+      <w:r>
+        <w:t xml:space="preserve"> for every year. While it was later discovered that the </w:t>
+      </w:r>
+      <w:proofErr w:type="spellStart"/>
+      <w:r>
+        <w:t>ngrams</w:t>
+      </w:r>
+      <w:proofErr w:type="spellEnd"/>
+      <w:r>
+        <w:t xml:space="preserve"> data set does not have duplicates, the code still works for finding the set of </w:t>
+      </w:r>
+      <w:proofErr w:type="spellStart"/>
+      <w:r>
+        <w:t>ngrams</w:t>
+      </w:r>
+      <w:proofErr w:type="spellEnd"/>
+      <w:r>
+        <w:t xml:space="preserve"> used in each year.</w:t>
       </w:r>
     </w:p>
     <w:p>
       <w:r>
         <w:tab/>
-        <w:t xml:space="preserve">The first stage of the solution mapped each line to an (&lt;ngram&gt;, &lt;year&gt;) tuple. </w:t>
-      </w:r>
-      <w:r>
-        <w:t>The second stage of the solution used the “reduceByKey()” function to reduce all ngram year tuples to a tuple of the form (&lt;ngram&gt;, &lt;tab delimited year list&gt;). This reduce served to remove any duplicate ngrams for a year. The third stage used the “flatMap()” function, and mapped each ngram year list tuple to a tuple of the form (&lt;year&gt;, 1). The fourth stage used the “reduceByKey()” function to sum up the count for each year, thus producing the total number of ngrams for a year. The fifth stage used the “sortByKey()” function to sort all of the year tuples by year. The result was then saved on hdfs in a local folder.</w:t>
+        <w:t>The first stage of the solution mapped each line to an (&lt;</w:t>
+      </w:r>
+      <w:proofErr w:type="spellStart"/>
+      <w:r>
+        <w:t>ngram</w:t>
+      </w:r>
+      <w:proofErr w:type="spellEnd"/>
+      <w:r>
+        <w:t xml:space="preserve">&gt;, &lt;year&gt;) tuple. </w:t>
+      </w:r>
+      <w:r>
+        <w:t>The second stage of the solution used the “</w:t>
+      </w:r>
+      <w:proofErr w:type="spellStart"/>
+      <w:proofErr w:type="gramStart"/>
+      <w:r>
+        <w:t>reduceByKey</w:t>
+      </w:r>
+      <w:proofErr w:type="spellEnd"/>
+      <w:r>
+        <w:t>(</w:t>
+      </w:r>
+      <w:proofErr w:type="gramEnd"/>
+      <w:r>
+        <w:t xml:space="preserve">)” function to reduce all </w:t>
+      </w:r>
+      <w:proofErr w:type="spellStart"/>
+      <w:r>
+        <w:t>ngram</w:t>
+      </w:r>
+      <w:proofErr w:type="spellEnd"/>
+      <w:r>
+        <w:t xml:space="preserve"> year tuples to a tuple of the form (&lt;</w:t>
+      </w:r>
+      <w:proofErr w:type="spellStart"/>
+      <w:r>
+        <w:t>ngram</w:t>
+      </w:r>
+      <w:proofErr w:type="spellEnd"/>
+      <w:r>
+        <w:t xml:space="preserve">&gt;, &lt;tab delimited year list&gt;). This reduce served to remove any duplicate </w:t>
+      </w:r>
+      <w:proofErr w:type="spellStart"/>
+      <w:r>
+        <w:t>ngrams</w:t>
+      </w:r>
+      <w:proofErr w:type="spellEnd"/>
+      <w:r>
+        <w:t xml:space="preserve"> for a year. The third stage used the “</w:t>
+      </w:r>
+      <w:proofErr w:type="spellStart"/>
+      <w:proofErr w:type="gramStart"/>
+      <w:r>
+        <w:t>flatMap</w:t>
+      </w:r>
+      <w:proofErr w:type="spellEnd"/>
+      <w:r>
+        <w:t>(</w:t>
+      </w:r>
+      <w:proofErr w:type="gramEnd"/>
+      <w:r>
+        <w:t xml:space="preserve">)” function, and mapped each </w:t>
+      </w:r>
+      <w:proofErr w:type="spellStart"/>
+      <w:r>
+        <w:t>ngram</w:t>
+      </w:r>
+      <w:proofErr w:type="spellEnd"/>
+      <w:r>
+        <w:t xml:space="preserve"> year list tuple to a tuple of the form (&lt;year&gt;, 1). The fourth stage used the “</w:t>
+      </w:r>
+      <w:proofErr w:type="spellStart"/>
+      <w:proofErr w:type="gramStart"/>
+      <w:r>
+        <w:t>reduceByKey</w:t>
+      </w:r>
+      <w:proofErr w:type="spellEnd"/>
+      <w:r>
+        <w:t>(</w:t>
+      </w:r>
+      <w:proofErr w:type="gramEnd"/>
+      <w:r>
+        <w:t xml:space="preserve">)” function to sum up the count for each year, thus producing the total number of </w:t>
+      </w:r>
+      <w:proofErr w:type="spellStart"/>
+      <w:r>
+        <w:t>ngrams</w:t>
+      </w:r>
+      <w:proofErr w:type="spellEnd"/>
+      <w:r>
+        <w:t xml:space="preserve"> for a year. The fifth stage used the “</w:t>
+      </w:r>
+      <w:proofErr w:type="spellStart"/>
+      <w:proofErr w:type="gramStart"/>
+      <w:r>
+        <w:t>sortByKey</w:t>
+      </w:r>
+      <w:proofErr w:type="spellEnd"/>
+      <w:r>
+        <w:t>(</w:t>
+      </w:r>
+      <w:proofErr w:type="gramEnd"/>
+      <w:r>
+        <w:t xml:space="preserve">)” function to sort all of the year tuples by year. The result was then saved on </w:t>
+      </w:r>
+      <w:proofErr w:type="spellStart"/>
+      <w:r>
+        <w:t>hdfs</w:t>
+      </w:r>
+      <w:proofErr w:type="spellEnd"/>
+      <w:r>
+        <w:t xml:space="preserve"> in a local folder.</w:t>
       </w:r>
     </w:p>
     <w:p>
@@ -92,11 +250,19 @@
         </w:rPr>
         <w:t xml:space="preserve">The </w:t>
       </w:r>
-      <w:r>
-        <w:rPr>
-          <w:b/>
-        </w:rPr>
-        <w:t>ngrams set size for the latest years was:</w:t>
+      <w:proofErr w:type="spellStart"/>
+      <w:r>
+        <w:rPr>
+          <w:b/>
+        </w:rPr>
+        <w:t>ngrams</w:t>
+      </w:r>
+      <w:proofErr w:type="spellEnd"/>
+      <w:r>
+        <w:rPr>
+          <w:b/>
+        </w:rPr>
+        <w:t xml:space="preserve"> set size for the latest years was:</w:t>
       </w:r>
     </w:p>
     <w:p>
@@ -109,9 +275,11 @@
       <w:r>
         <w:t xml:space="preserve">2005: 19510978 </w:t>
       </w:r>
+      <w:proofErr w:type="spellStart"/>
       <w:r>
         <w:t>ngrams</w:t>
       </w:r>
+      <w:proofErr w:type="spellEnd"/>
     </w:p>
     <w:p>
       <w:pPr>
@@ -121,9 +289,11 @@
         <w:tab/>
         <w:t xml:space="preserve">2006: 19952152 </w:t>
       </w:r>
+      <w:proofErr w:type="spellStart"/>
       <w:r>
         <w:t>ngrams</w:t>
       </w:r>
+      <w:proofErr w:type="spellEnd"/>
     </w:p>
     <w:p>
       <w:pPr>
@@ -133,9 +303,11 @@
         <w:tab/>
         <w:t xml:space="preserve">2007: 19804152 </w:t>
       </w:r>
+      <w:proofErr w:type="spellStart"/>
       <w:r>
         <w:t>ngrams</w:t>
       </w:r>
+      <w:proofErr w:type="spellEnd"/>
     </w:p>
     <w:p>
       <w:pPr>
@@ -143,8 +315,13 @@
       </w:pPr>
       <w:r>
         <w:tab/>
-        <w:t>2008: 20355300 ngrams</w:t>
-      </w:r>
+        <w:t xml:space="preserve">2008: 20355300 </w:t>
+      </w:r>
+      <w:proofErr w:type="spellStart"/>
+      <w:r>
+        <w:t>ngrams</w:t>
+      </w:r>
+      <w:proofErr w:type="spellEnd"/>
     </w:p>
     <w:p>
       <w:pPr>
@@ -177,13 +354,27 @@
         <w:rPr>
           <w:b/>
         </w:rPr>
-        <w:t>Full n</w:t>
-      </w:r>
-      <w:r>
-        <w:rPr>
-          <w:b/>
-        </w:rPr>
-        <w:t>grams vs year plot:</w:t>
+        <w:t xml:space="preserve">Full </w:t>
+      </w:r>
+      <w:proofErr w:type="spellStart"/>
+      <w:r>
+        <w:rPr>
+          <w:b/>
+        </w:rPr>
+        <w:t>n</w:t>
+      </w:r>
+      <w:r>
+        <w:rPr>
+          <w:b/>
+        </w:rPr>
+        <w:t>grams</w:t>
+      </w:r>
+      <w:proofErr w:type="spellEnd"/>
+      <w:r>
+        <w:rPr>
+          <w:b/>
+        </w:rPr>
+        <w:t xml:space="preserve"> vs year plot:</w:t>
       </w:r>
     </w:p>
     <w:p>
@@ -199,7 +390,7 @@
           <w:noProof/>
         </w:rPr>
         <w:drawing>
-          <wp:anchor distT="0" distB="0" distL="114300" distR="114300" simplePos="0" relativeHeight="251658240" behindDoc="0" locked="0" layoutInCell="1" allowOverlap="1" wp14:anchorId="3E07231C" wp14:editId="32DAADCF">
+          <wp:anchor distT="0" distB="0" distL="114300" distR="114300" simplePos="0" relativeHeight="251658240" behindDoc="0" locked="0" layoutInCell="1" allowOverlap="1" wp14:anchorId="6D0ED7BB" wp14:editId="6D771658">
             <wp:simplePos x="0" y="0"/>
             <wp:positionH relativeFrom="column">
               <wp:posOffset>0</wp:posOffset>
@@ -224,7 +415,7 @@
                     </pic:cNvPicPr>
                   </pic:nvPicPr>
                   <pic:blipFill>
-                    <a:blip r:embed="rId7" cstate="print">
+                    <a:blip r:embed="rId6" cstate="print">
                       <a:extLst>
                         <a:ext uri="{28A0092B-C50C-407E-A947-70E740481C1C}">
                           <a14:useLocalDpi xmlns:a14="http://schemas.microsoft.com/office/drawing/2010/main" val="0"/>
@@ -307,7 +498,7 @@
           <w:noProof/>
         </w:rPr>
         <w:drawing>
-          <wp:anchor distT="0" distB="0" distL="114300" distR="114300" simplePos="0" relativeHeight="251659264" behindDoc="0" locked="0" layoutInCell="1" allowOverlap="1" wp14:anchorId="2B1F716D" wp14:editId="704F2402">
+          <wp:anchor distT="0" distB="0" distL="114300" distR="114300" simplePos="0" relativeHeight="251659264" behindDoc="0" locked="0" layoutInCell="1" allowOverlap="1" wp14:anchorId="0CA12017" wp14:editId="1C58B80C">
             <wp:simplePos x="0" y="0"/>
             <wp:positionH relativeFrom="column">
               <wp:posOffset>734695</wp:posOffset>
@@ -332,7 +523,7 @@
                     </pic:cNvPicPr>
                   </pic:nvPicPr>
                   <pic:blipFill>
-                    <a:blip r:embed="rId8">
+                    <a:blip r:embed="rId7">
                       <a:extLst>
                         <a:ext uri="{28A0092B-C50C-407E-A947-70E740481C1C}">
                           <a14:useLocalDpi xmlns:a14="http://schemas.microsoft.com/office/drawing/2010/main" val="0"/>
@@ -373,7 +564,21 @@
         <w:rPr>
           <w:b/>
         </w:rPr>
-        <w:t>Condensed ngrams vs year plot.</w:t>
+        <w:t xml:space="preserve">Condensed </w:t>
+      </w:r>
+      <w:proofErr w:type="spellStart"/>
+      <w:r>
+        <w:rPr>
+          <w:b/>
+        </w:rPr>
+        <w:t>ngrams</w:t>
+      </w:r>
+      <w:proofErr w:type="spellEnd"/>
+      <w:r>
+        <w:rPr>
+          <w:b/>
+        </w:rPr>
+        <w:t xml:space="preserve"> vs year plot.</w:t>
       </w:r>
     </w:p>
     <w:p>
@@ -440,11 +645,359 @@
       <w:pPr>
         <w:spacing w:before="0" w:after="0" w:line="480" w:lineRule="auto"/>
       </w:pPr>
+    </w:p>
+    <w:p>
+      <w:pPr>
+        <w:pStyle w:val="Title"/>
+      </w:pPr>
+      <w:r>
+        <w:lastRenderedPageBreak/>
+        <w:t xml:space="preserve">Cloud Computing Project 4 </w:t>
+      </w:r>
+      <w:r>
+        <w:t>Twitter Problem 7</w:t>
+      </w:r>
+    </w:p>
+    <w:p>
+      <w:pPr>
+        <w:pStyle w:val="Heading1"/>
+      </w:pPr>
+      <w:r>
+        <w:t>Problem Statement</w:t>
+      </w:r>
+    </w:p>
+    <w:p>
+      <w:pPr>
+        <w:rPr>
+          <w:rFonts w:eastAsiaTheme="minorHAnsi"/>
+          <w:szCs w:val="24"/>
+        </w:rPr>
+      </w:pPr>
+      <w:r>
+        <w:tab/>
+      </w:r>
+      <w:r>
+        <w:rPr>
+          <w:rFonts w:eastAsiaTheme="minorHAnsi"/>
+        </w:rPr>
+        <w:t xml:space="preserve">For those tweets with </w:t>
+      </w:r>
+      <w:proofErr w:type="gramStart"/>
+      <w:r>
+        <w:rPr>
+          <w:rFonts w:eastAsiaTheme="minorHAnsi"/>
+        </w:rPr>
+        <w:t>For</w:t>
+      </w:r>
+      <w:proofErr w:type="gramEnd"/>
+      <w:r>
+        <w:rPr>
+          <w:rFonts w:eastAsiaTheme="minorHAnsi"/>
+        </w:rPr>
+        <w:t xml:space="preserve"> those tweets with location information, what </w:t>
+      </w:r>
+      <w:proofErr w:type="spellStart"/>
+      <w:r>
+        <w:rPr>
+          <w:rFonts w:eastAsiaTheme="minorHAnsi"/>
+        </w:rPr>
+        <w:t>lat</w:t>
+      </w:r>
+      <w:proofErr w:type="spellEnd"/>
+      <w:r>
+        <w:rPr>
+          <w:rFonts w:eastAsiaTheme="minorHAnsi"/>
+        </w:rPr>
+        <w:t xml:space="preserve">/long (or city/state) is the centroid? What was the proportion of tweets with location to those without? </w:t>
+      </w:r>
+    </w:p>
+    <w:p>
+      <w:pPr>
+        <w:pStyle w:val="Heading1"/>
+      </w:pPr>
+      <w:r>
+        <w:t>Approach</w:t>
+      </w:r>
+    </w:p>
+    <w:p>
+      <w:pPr>
+        <w:ind w:firstLine="720"/>
+      </w:pPr>
+      <w:r>
+        <w:t>The centroid</w:t>
+      </w:r>
+      <w:r>
+        <w:t>, total, and percentage</w:t>
+      </w:r>
+      <w:r>
+        <w:t xml:space="preserve"> of all tweeter’s locations was found </w:t>
+      </w:r>
+      <w:r>
+        <w:t xml:space="preserve">by using </w:t>
+      </w:r>
+      <w:r>
+        <w:t xml:space="preserve">various </w:t>
+      </w:r>
+      <w:r>
+        <w:t>Spark</w:t>
+      </w:r>
+      <w:r>
+        <w:t xml:space="preserve"> MapReduce actions</w:t>
+      </w:r>
+      <w:r>
+        <w:t>.</w:t>
+      </w:r>
+      <w:r>
+        <w:t xml:space="preserve"> </w:t>
+      </w:r>
+      <w:r>
+        <w:t>For the c</w:t>
+      </w:r>
+      <w:r>
+        <w:t>ent</w:t>
+      </w:r>
+      <w:r>
+        <w:t xml:space="preserve">roid search, </w:t>
+      </w:r>
+      <w:r>
+        <w:t xml:space="preserve">a </w:t>
+      </w:r>
+      <w:proofErr w:type="gramStart"/>
+      <w:r>
+        <w:t>65 mile</w:t>
+      </w:r>
+      <w:proofErr w:type="gramEnd"/>
+      <w:r>
+        <w:t xml:space="preserve"> threshold was adapted (~1 degree of latitude = 65 miles laterally).</w:t>
+      </w:r>
+      <w:r>
+        <w:t xml:space="preserve"> Firstly, the file was invoked </w:t>
+      </w:r>
+      <w:proofErr w:type="gramStart"/>
+      <w:r>
+        <w:t>by .</w:t>
+      </w:r>
+      <w:proofErr w:type="spellStart"/>
+      <w:r>
+        <w:t>textFile</w:t>
+      </w:r>
+      <w:proofErr w:type="spellEnd"/>
+      <w:proofErr w:type="gramEnd"/>
+      <w:r>
+        <w:t>(</w:t>
+      </w:r>
+      <w:r>
+        <w:t>'</w:t>
+      </w:r>
+      <w:proofErr w:type="spellStart"/>
+      <w:r>
+        <w:t>hdfs</w:t>
+      </w:r>
+      <w:proofErr w:type="spellEnd"/>
+      <w:r>
+        <w:t>://path/to/file'</w:t>
+      </w:r>
+      <w:r>
+        <w:t xml:space="preserve">), a RDD was created, and a count of total tweets was measured. The RDD was then invoked </w:t>
+      </w:r>
+      <w:proofErr w:type="gramStart"/>
+      <w:r>
+        <w:t>by  map</w:t>
+      </w:r>
+      <w:proofErr w:type="gramEnd"/>
+      <w:r>
+        <w:t>(</w:t>
+      </w:r>
+      <w:proofErr w:type="spellStart"/>
+      <w:r>
+        <w:t>trim_locations</w:t>
+      </w:r>
+      <w:proofErr w:type="spellEnd"/>
+      <w:r>
+        <w:t xml:space="preserve">), where </w:t>
+      </w:r>
+      <w:proofErr w:type="spellStart"/>
+      <w:r>
+        <w:t>trim_loc</w:t>
+      </w:r>
+      <w:r>
+        <w:t>ations</w:t>
+      </w:r>
+      <w:proofErr w:type="spellEnd"/>
+      <w:r>
+        <w:t xml:space="preserve"> was the initial stage that truncated locations to a &lt; ~65 mile padding and then count the locations that appear multiple times.</w:t>
+      </w:r>
+      <w:r>
+        <w:t xml:space="preserve"> The next step was </w:t>
+      </w:r>
+      <w:proofErr w:type="gramStart"/>
+      <w:r>
+        <w:t>to .filter</w:t>
+      </w:r>
+      <w:proofErr w:type="gramEnd"/>
+      <w:r>
+        <w:t>(</w:t>
+      </w:r>
+      <w:proofErr w:type="spellStart"/>
+      <w:r>
+        <w:t>filter_locations</w:t>
+      </w:r>
+      <w:proofErr w:type="spellEnd"/>
+      <w:r>
+        <w:t xml:space="preserve">) null locations and then invoke .count() to show the total number of tweets with locations. </w:t>
+      </w:r>
+      <w:r>
+        <w:t xml:space="preserve">A simple </w:t>
+      </w:r>
+      <w:proofErr w:type="gramStart"/>
+      <w:r>
+        <w:t>1.count</w:t>
+      </w:r>
+      <w:proofErr w:type="gramEnd"/>
+      <w:r>
+        <w:t>()/2.count() was invoked and the total percentage of tweets with locations versus total was found. The next step</w:t>
+      </w:r>
+      <w:proofErr w:type="gramStart"/>
+      <w:r>
+        <w:t>, .</w:t>
+      </w:r>
+      <w:proofErr w:type="spellStart"/>
+      <w:r>
+        <w:t>reduceByKey</w:t>
+      </w:r>
+      <w:proofErr w:type="spellEnd"/>
+      <w:proofErr w:type="gramEnd"/>
+      <w:r>
+        <w:t>(</w:t>
+      </w:r>
+      <w:proofErr w:type="spellStart"/>
+      <w:r>
+        <w:t>reduce_locations</w:t>
+      </w:r>
+      <w:proofErr w:type="spellEnd"/>
+      <w:r>
+        <w:t xml:space="preserve">), was invoked to sum the values of the keys that were the same. The final step was to determine which key had the maximum value by </w:t>
+      </w:r>
+      <w:proofErr w:type="gramStart"/>
+      <w:r>
+        <w:t>using .max</w:t>
+      </w:r>
+      <w:proofErr w:type="gramEnd"/>
+      <w:r>
+        <w:t>(</w:t>
+      </w:r>
+      <w:proofErr w:type="spellStart"/>
+      <w:r>
+        <w:t>max_locations</w:t>
+      </w:r>
+      <w:proofErr w:type="spellEnd"/>
+      <w:r>
+        <w:t>) and how many it had. The results are displayed in the Results section of this paper.</w:t>
+      </w:r>
       <w:bookmarkStart w:id="0" w:name="_GoBack"/>
       <w:bookmarkEnd w:id="0"/>
+      <w:r>
+        <w:t xml:space="preserve"> </w:t>
+      </w:r>
+    </w:p>
+    <w:p>
+      <w:pPr>
+        <w:pStyle w:val="Heading1"/>
+      </w:pPr>
+      <w:r>
+        <w:t>Results</w:t>
+      </w:r>
+    </w:p>
+    <w:p>
+      <w:pPr>
+        <w:ind w:firstLine="720"/>
+      </w:pPr>
+      <w:r>
+        <w:rPr>
+          <w:b/>
+        </w:rPr>
+        <w:t>Centroid</w:t>
+      </w:r>
+      <w:r>
+        <w:t xml:space="preserve">: </w:t>
+      </w:r>
+      <w:r>
+        <w:t>('</w:t>
+      </w:r>
+      <w:proofErr w:type="gramStart"/>
+      <w:r>
+        <w:t>39,-</w:t>
+      </w:r>
+      <w:proofErr w:type="gramEnd"/>
+      <w:r>
+        <w:t>84', 320007)</w:t>
+      </w:r>
+    </w:p>
+    <w:p>
+      <w:pPr>
+        <w:ind w:firstLine="720"/>
+      </w:pPr>
+      <w:r>
+        <w:rPr>
+          <w:b/>
+        </w:rPr>
+        <w:t xml:space="preserve">Total </w:t>
+      </w:r>
+      <w:r>
+        <w:rPr>
+          <w:b/>
+        </w:rPr>
+        <w:t>Tweets</w:t>
+      </w:r>
+      <w:r>
+        <w:rPr>
+          <w:b/>
+        </w:rPr>
+        <w:t xml:space="preserve"> with Location</w:t>
+      </w:r>
+      <w:r>
+        <w:t>:</w:t>
+      </w:r>
+      <w:r>
+        <w:t xml:space="preserve"> </w:t>
+      </w:r>
+      <w:r>
+        <w:t>1868302</w:t>
+      </w:r>
+    </w:p>
+    <w:p>
+      <w:pPr>
+        <w:ind w:firstLine="720"/>
+      </w:pPr>
+      <w:r>
+        <w:rPr>
+          <w:b/>
+        </w:rPr>
+        <w:t>Percentage</w:t>
+      </w:r>
+      <w:r>
+        <w:t xml:space="preserve">: </w:t>
+      </w:r>
+      <w:r>
+        <w:t>30</w:t>
+      </w:r>
+      <w:r>
+        <w:t>.</w:t>
+      </w:r>
+      <w:r>
+        <w:t>7271</w:t>
+      </w:r>
+      <w:r>
+        <w:t>%</w:t>
+      </w:r>
+    </w:p>
+    <w:p>
+      <w:pPr>
+        <w:spacing w:before="0" w:after="0" w:line="480" w:lineRule="auto"/>
+      </w:pPr>
     </w:p>
     <w:sectPr>
-      <w:headerReference w:type="default" r:id="rId9"/>
+      <w:headerReference w:type="default" r:id="rId8"/>
       <w:pgSz w:w="12240" w:h="15840"/>
       <w:pgMar w:top="1440" w:right="1440" w:bottom="1440" w:left="1440" w:header="720" w:footer="720" w:gutter="0"/>
       <w:cols w:space="720"/>
@@ -455,7 +1008,7 @@
 </file>
 
 <file path=word/endnotes.xml><?xml version="1.0" encoding="utf-8"?>
-<w:endnotes xmlns:wpc="http://schemas.microsoft.com/office/word/2010/wordprocessingCanvas" xmlns:mc="http://schemas.openxmlformats.org/markup-compatibility/2006" xmlns:o="urn:schemas-microsoft-com:office:office" xmlns:r="http://schemas.openxmlformats.org/officeDocument/2006/relationships" xmlns:m="http://schemas.openxmlformats.org/officeDocument/2006/math" xmlns:v="urn:schemas-microsoft-com:vml" xmlns:wp14="http://schemas.microsoft.com/office/word/2010/wordprocessingDrawing" xmlns:wp="http://schemas.openxmlformats.org/drawingml/2006/wordprocessingDrawing" xmlns:w10="urn:schemas-microsoft-com:office:word" xmlns:w="http://schemas.openxmlformats.org/wordprocessingml/2006/main" xmlns:w14="http://schemas.microsoft.com/office/word/2010/wordml" xmlns:wpg="http://schemas.microsoft.com/office/word/2010/wordprocessingGroup" xmlns:wpi="http://schemas.microsoft.com/office/word/2010/wordprocessingInk" xmlns:wne="http://schemas.microsoft.com/office/word/2006/wordml" xmlns:wps="http://schemas.microsoft.com/office/word/2010/wordprocessingShape" mc:Ignorable="w14 wp14">
+<w:endnotes xmlns:wpc="http://schemas.microsoft.com/office/word/2010/wordprocessingCanvas" xmlns:mo="http://schemas.microsoft.com/office/mac/office/2008/main" xmlns:mc="http://schemas.openxmlformats.org/markup-compatibility/2006" xmlns:mv="urn:schemas-microsoft-com:mac:vml" xmlns:o="urn:schemas-microsoft-com:office:office" xmlns:r="http://schemas.openxmlformats.org/officeDocument/2006/relationships" xmlns:m="http://schemas.openxmlformats.org/officeDocument/2006/math" xmlns:v="urn:schemas-microsoft-com:vml" xmlns:wp14="http://schemas.microsoft.com/office/word/2010/wordprocessingDrawing" xmlns:wp="http://schemas.openxmlformats.org/drawingml/2006/wordprocessingDrawing" xmlns:w10="urn:schemas-microsoft-com:office:word" xmlns:w="http://schemas.openxmlformats.org/wordprocessingml/2006/main" xmlns:w14="http://schemas.microsoft.com/office/word/2010/wordml" xmlns:w15="http://schemas.microsoft.com/office/word/2012/wordml" xmlns:wpg="http://schemas.microsoft.com/office/word/2010/wordprocessingGroup" xmlns:wpi="http://schemas.microsoft.com/office/word/2010/wordprocessingInk" xmlns:wne="http://schemas.microsoft.com/office/word/2006/wordml" xmlns:wps="http://schemas.microsoft.com/office/word/2010/wordprocessingShape" mc:Ignorable="w14 w15 wp14">
   <w:endnote w:type="separator" w:id="-1">
     <w:p>
       <w:pPr>
@@ -480,7 +1033,7 @@
 </file>
 
 <file path=word/footnotes.xml><?xml version="1.0" encoding="utf-8"?>
-<w:footnotes xmlns:wpc="http://schemas.microsoft.com/office/word/2010/wordprocessingCanvas" xmlns:mc="http://schemas.openxmlformats.org/markup-compatibility/2006" xmlns:o="urn:schemas-microsoft-com:office:office" xmlns:r="http://schemas.openxmlformats.org/officeDocument/2006/relationships" xmlns:m="http://schemas.openxmlformats.org/officeDocument/2006/math" xmlns:v="urn:schemas-microsoft-com:vml" xmlns:wp14="http://schemas.microsoft.com/office/word/2010/wordprocessingDrawing" xmlns:wp="http://schemas.openxmlformats.org/drawingml/2006/wordprocessingDrawing" xmlns:w10="urn:schemas-microsoft-com:office:word" xmlns:w="http://schemas.openxmlformats.org/wordprocessingml/2006/main" xmlns:w14="http://schemas.microsoft.com/office/word/2010/wordml" xmlns:wpg="http://schemas.microsoft.com/office/word/2010/wordprocessingGroup" xmlns:wpi="http://schemas.microsoft.com/office/word/2010/wordprocessingInk" xmlns:wne="http://schemas.microsoft.com/office/word/2006/wordml" xmlns:wps="http://schemas.microsoft.com/office/word/2010/wordprocessingShape" mc:Ignorable="w14 wp14">
+<w:footnotes xmlns:wpc="http://schemas.microsoft.com/office/word/2010/wordprocessingCanvas" xmlns:mo="http://schemas.microsoft.com/office/mac/office/2008/main" xmlns:mc="http://schemas.openxmlformats.org/markup-compatibility/2006" xmlns:mv="urn:schemas-microsoft-com:mac:vml" xmlns:o="urn:schemas-microsoft-com:office:office" xmlns:r="http://schemas.openxmlformats.org/officeDocument/2006/relationships" xmlns:m="http://schemas.openxmlformats.org/officeDocument/2006/math" xmlns:v="urn:schemas-microsoft-com:vml" xmlns:wp14="http://schemas.microsoft.com/office/word/2010/wordprocessingDrawing" xmlns:wp="http://schemas.openxmlformats.org/drawingml/2006/wordprocessingDrawing" xmlns:w10="urn:schemas-microsoft-com:office:word" xmlns:w="http://schemas.openxmlformats.org/wordprocessingml/2006/main" xmlns:w14="http://schemas.microsoft.com/office/word/2010/wordml" xmlns:w15="http://schemas.microsoft.com/office/word/2012/wordml" xmlns:wpg="http://schemas.microsoft.com/office/word/2010/wordprocessingGroup" xmlns:wpi="http://schemas.microsoft.com/office/word/2010/wordprocessingInk" xmlns:wne="http://schemas.microsoft.com/office/word/2006/wordml" xmlns:wps="http://schemas.microsoft.com/office/word/2010/wordprocessingShape" mc:Ignorable="w14 w15 wp14">
   <w:footnote w:type="separator" w:id="-1">
     <w:p>
       <w:pPr>
@@ -505,13 +1058,16 @@
 </file>
 
 <file path=word/header1.xml><?xml version="1.0" encoding="utf-8"?>
-<w:hdr xmlns:wpc="http://schemas.microsoft.com/office/word/2010/wordprocessingCanvas" xmlns:mc="http://schemas.openxmlformats.org/markup-compatibility/2006" xmlns:o="urn:schemas-microsoft-com:office:office" xmlns:r="http://schemas.openxmlformats.org/officeDocument/2006/relationships" xmlns:m="http://schemas.openxmlformats.org/officeDocument/2006/math" xmlns:v="urn:schemas-microsoft-com:vml" xmlns:wp14="http://schemas.microsoft.com/office/word/2010/wordprocessingDrawing" xmlns:wp="http://schemas.openxmlformats.org/drawingml/2006/wordprocessingDrawing" xmlns:w10="urn:schemas-microsoft-com:office:word" xmlns:w="http://schemas.openxmlformats.org/wordprocessingml/2006/main" xmlns:w14="http://schemas.microsoft.com/office/word/2010/wordml" xmlns:wpg="http://schemas.microsoft.com/office/word/2010/wordprocessingGroup" xmlns:wpi="http://schemas.microsoft.com/office/word/2010/wordprocessingInk" xmlns:wne="http://schemas.microsoft.com/office/word/2006/wordml" xmlns:wps="http://schemas.microsoft.com/office/word/2010/wordprocessingShape" mc:Ignorable="w14 wp14">
+<w:hdr xmlns:wpc="http://schemas.microsoft.com/office/word/2010/wordprocessingCanvas" xmlns:mo="http://schemas.microsoft.com/office/mac/office/2008/main" xmlns:mc="http://schemas.openxmlformats.org/markup-compatibility/2006" xmlns:mv="urn:schemas-microsoft-com:mac:vml" xmlns:o="urn:schemas-microsoft-com:office:office" xmlns:r="http://schemas.openxmlformats.org/officeDocument/2006/relationships" xmlns:m="http://schemas.openxmlformats.org/officeDocument/2006/math" xmlns:v="urn:schemas-microsoft-com:vml" xmlns:wp14="http://schemas.microsoft.com/office/word/2010/wordprocessingDrawing" xmlns:wp="http://schemas.openxmlformats.org/drawingml/2006/wordprocessingDrawing" xmlns:w10="urn:schemas-microsoft-com:office:word" xmlns:w="http://schemas.openxmlformats.org/wordprocessingml/2006/main" xmlns:w14="http://schemas.microsoft.com/office/word/2010/wordml" xmlns:w15="http://schemas.microsoft.com/office/word/2012/wordml" xmlns:wpg="http://schemas.microsoft.com/office/word/2010/wordprocessingGroup" xmlns:wpi="http://schemas.microsoft.com/office/word/2010/wordprocessingInk" xmlns:wne="http://schemas.microsoft.com/office/word/2006/wordml" xmlns:wps="http://schemas.microsoft.com/office/word/2010/wordprocessingShape" mc:Ignorable="w14 w15 wp14">
   <w:p>
     <w:pPr>
       <w:pStyle w:val="Header"/>
     </w:pPr>
     <w:r>
       <w:t>Daniel Griffin</w:t>
+    </w:r>
+    <w:r>
+      <w:t xml:space="preserve"> (Problem 4) &amp; Sam Wenke (Problem 7)</w:t>
     </w:r>
   </w:p>
   <w:p>
@@ -523,7 +1079,7 @@
 </file>
 
 <file path=word/styles.xml><?xml version="1.0" encoding="utf-8"?>
-<w:styles xmlns:mc="http://schemas.openxmlformats.org/markup-compatibility/2006" xmlns:r="http://schemas.openxmlformats.org/officeDocument/2006/relationships" xmlns:w="http://schemas.openxmlformats.org/wordprocessingml/2006/main" xmlns:w14="http://schemas.microsoft.com/office/word/2010/wordml" mc:Ignorable="w14">
+<w:styles xmlns:mc="http://schemas.openxmlformats.org/markup-compatibility/2006" xmlns:r="http://schemas.openxmlformats.org/officeDocument/2006/relationships" xmlns:w="http://schemas.openxmlformats.org/wordprocessingml/2006/main" xmlns:w14="http://schemas.microsoft.com/office/word/2010/wordml" xmlns:w15="http://schemas.microsoft.com/office/word/2012/wordml" mc:Ignorable="w14 w15">
   <w:docDefaults>
     <w:rPrDefault>
       <w:rPr>
@@ -539,509 +1095,392 @@
       </w:pPr>
     </w:pPrDefault>
   </w:docDefaults>
-  <w:latentStyles w:defLockedState="0" w:defUIPriority="99" w:defSemiHidden="1" w:defUnhideWhenUsed="1" w:defQFormat="0" w:count="267">
-    <w:lsdException w:name="Normal" w:semiHidden="0" w:uiPriority="0" w:unhideWhenUsed="0" w:qFormat="1"/>
-    <w:lsdException w:name="heading 1" w:semiHidden="0" w:uiPriority="9" w:unhideWhenUsed="0" w:qFormat="1"/>
-    <w:lsdException w:name="heading 2" w:uiPriority="9" w:qFormat="1"/>
-    <w:lsdException w:name="heading 3" w:uiPriority="9" w:qFormat="1"/>
-    <w:lsdException w:name="heading 4" w:uiPriority="9" w:qFormat="1"/>
-    <w:lsdException w:name="heading 5" w:uiPriority="9" w:qFormat="1"/>
-    <w:lsdException w:name="heading 6" w:uiPriority="9" w:qFormat="1"/>
-    <w:lsdException w:name="heading 7" w:uiPriority="9" w:qFormat="1"/>
-    <w:lsdException w:name="heading 8" w:uiPriority="9" w:qFormat="1"/>
-    <w:lsdException w:name="heading 9" w:uiPriority="9" w:qFormat="1"/>
-    <w:lsdException w:name="toc 1" w:uiPriority="39"/>
-    <w:lsdException w:name="toc 2" w:uiPriority="39"/>
-    <w:lsdException w:name="toc 3" w:uiPriority="39"/>
-    <w:lsdException w:name="toc 4" w:uiPriority="39"/>
-    <w:lsdException w:name="toc 5" w:uiPriority="39"/>
-    <w:lsdException w:name="toc 6" w:uiPriority="39"/>
-    <w:lsdException w:name="toc 7" w:uiPriority="39"/>
-    <w:lsdException w:name="toc 8" w:uiPriority="39"/>
-    <w:lsdException w:name="toc 9" w:uiPriority="39"/>
-    <w:lsdException w:name="caption" w:uiPriority="35" w:qFormat="1"/>
-    <w:lsdException w:name="Title" w:semiHidden="0" w:uiPriority="10" w:unhideWhenUsed="0" w:qFormat="1"/>
-    <w:lsdException w:name="Default Paragraph Font" w:uiPriority="1"/>
-    <w:lsdException w:name="Subtitle" w:semiHidden="0" w:uiPriority="11" w:unhideWhenUsed="0" w:qFormat="1"/>
-    <w:lsdException w:name="Strong" w:semiHidden="0" w:uiPriority="22" w:unhideWhenUsed="0" w:qFormat="1"/>
-    <w:lsdException w:name="Emphasis" w:semiHidden="0" w:uiPriority="20" w:unhideWhenUsed="0" w:qFormat="1"/>
-    <w:lsdException w:name="Table Grid" w:semiHidden="0" w:uiPriority="59" w:unhideWhenUsed="0"/>
-    <w:lsdException w:name="Placeholder Text" w:unhideWhenUsed="0"/>
-    <w:lsdException w:name="No Spacing" w:semiHidden="0" w:uiPriority="1" w:unhideWhenUsed="0" w:qFormat="1"/>
-    <w:lsdException w:name="Light Shading" w:semiHidden="0" w:uiPriority="60" w:unhideWhenUsed="0"/>
-    <w:lsdException w:name="Light List" w:semiHidden="0" w:uiPriority="61" w:unhideWhenUsed="0"/>
-    <w:lsdException w:name="Light Grid" w:semiHidden="0" w:uiPriority="62" w:unhideWhenUsed="0"/>
-    <w:lsdException w:name="Medium Shading 1" w:semiHidden="0" w:uiPriority="63" w:unhideWhenUsed="0"/>
-    <w:lsdException w:name="Medium Shading 2" w:semiHidden="0" w:uiPriority="64" w:unhideWhenUsed="0"/>
-    <w:lsdException w:name="Medium List 1" w:semiHidden="0" w:uiPriority="65" w:unhideWhenUsed="0"/>
-    <w:lsdException w:name="Medium List 2" w:semiHidden="0" w:uiPriority="66" w:unhideWhenUsed="0"/>
-    <w:lsdException w:name="Medium Grid 1" w:semiHidden="0" w:uiPriority="67" w:unhideWhenUsed="0"/>
-    <w:lsdException w:name="Medium Grid 2" w:semiHidden="0" w:uiPriority="68" w:unhideWhenUsed="0"/>
-    <w:lsdException w:name="Medium Grid 3" w:semiHidden="0" w:uiPriority="69" w:unhideWhenUsed="0"/>
-    <w:lsdException w:name="Dark List" w:semiHidden="0" w:uiPriority="70" w:unhideWhenUsed="0"/>
-    <w:lsdException w:name="Colorful Shading" w:semiHidden="0" w:uiPriority="71" w:unhideWhenUsed="0"/>
-    <w:lsdException w:name="Colorful List" w:semiHidden="0" w:uiPriority="72" w:unhideWhenUsed="0"/>
-    <w:lsdException w:name="Colorful Grid" w:semiHidden="0" w:uiPriority="73" w:unhideWhenUsed="0"/>
-    <w:lsdException w:name="Light Shading Accent 1" w:semiHidden="0" w:uiPriority="60" w:unhideWhenUsed="0"/>
-    <w:lsdException w:name="Light List Accent 1" w:semiHidden="0" w:uiPriority="61" w:unhideWhenUsed="0"/>
-    <w:lsdException w:name="Light Grid Accent 1" w:semiHidden="0" w:uiPriority="62" w:unhideWhenUsed="0"/>
-    <w:lsdException w:name="Medium Shading 1 Accent 1" w:semiHidden="0" w:uiPriority="63" w:unhideWhenUsed="0"/>
-    <w:lsdException w:name="Medium Shading 2 Accent 1" w:semiHidden="0" w:uiPriority="64" w:unhideWhenUsed="0"/>
-    <w:lsdException w:name="Medium List 1 Accent 1" w:semiHidden="0" w:uiPriority="65" w:unhideWhenUsed="0"/>
-    <w:lsdException w:name="Revision" w:unhideWhenUsed="0"/>
-    <w:lsdException w:name="List Paragraph" w:semiHidden="0" w:uiPriority="34" w:unhideWhenUsed="0" w:qFormat="1"/>
-    <w:lsdException w:name="Quote" w:semiHidden="0" w:uiPriority="29" w:unhideWhenUsed="0" w:qFormat="1"/>
-    <w:lsdException w:name="Intense Quote" w:semiHidden="0" w:uiPriority="30" w:unhideWhenUsed="0" w:qFormat="1"/>
-    <w:lsdException w:name="Medium List 2 Accent 1" w:semiHidden="0" w:uiPriority="66" w:unhideWhenUsed="0"/>
-    <w:lsdException w:name="Medium Grid 1 Accent 1" w:semiHidden="0" w:uiPriority="67" w:unhideWhenUsed="0"/>
-    <w:lsdException w:name="Medium Grid 2 Accent 1" w:semiHidden="0" w:uiPriority="68" w:unhideWhenUsed="0"/>
-    <w:lsdException w:name="Medium Grid 3 Accent 1" w:semiHidden="0" w:uiPriority="69" w:unhideWhenUsed="0"/>
-    <w:lsdException w:name="Dark List Accent 1" w:semiHidden="0" w:uiPriority="70" w:unhideWhenUsed="0"/>
-    <w:lsdException w:name="Colorful Shading Accent 1" w:semiHidden="0" w:uiPriority="71" w:unhideWhenUsed="0"/>
-    <w:lsdException w:name="Colorful List Accent 1" w:semiHidden="0" w:uiPriority="72" w:unhideWhenUsed="0"/>
-    <w:lsdException w:name="Colorful Grid Accent 1" w:semiHidden="0" w:uiPriority="73" w:unhideWhenUsed="0"/>
-    <w:lsdException w:name="Light Shading Accent 2" w:semiHidden="0" w:uiPriority="60" w:unhideWhenUsed="0"/>
-    <w:lsdException w:name="Light List Accent 2" w:semiHidden="0" w:uiPriority="61" w:unhideWhenUsed="0"/>
-    <w:lsdException w:name="Light Grid Accent 2" w:semiHidden="0" w:uiPriority="62" w:unhideWhenUsed="0"/>
-    <w:lsdException w:name="Medium Shading 1 Accent 2" w:semiHidden="0" w:uiPriority="63" w:unhideWhenUsed="0"/>
-    <w:lsdException w:name="Medium Shading 2 Accent 2" w:semiHidden="0" w:uiPriority="64" w:unhideWhenUsed="0"/>
-    <w:lsdException w:name="Medium List 1 Accent 2" w:semiHidden="0" w:uiPriority="65" w:unhideWhenUsed="0"/>
-    <w:lsdException w:name="Medium List 2 Accent 2" w:semiHidden="0" w:uiPriority="66" w:unhideWhenUsed="0"/>
-    <w:lsdException w:name="Medium Grid 1 Accent 2" w:semiHidden="0" w:uiPriority="67" w:unhideWhenUsed="0"/>
-    <w:lsdException w:name="Medium Grid 2 Accent 2" w:semiHidden="0" w:uiPriority="68" w:unhideWhenUsed="0"/>
-    <w:lsdException w:name="Medium Grid 3 Accent 2" w:semiHidden="0" w:uiPriority="69" w:unhideWhenUsed="0"/>
-    <w:lsdException w:name="Dark List Accent 2" w:semiHidden="0" w:uiPriority="70" w:unhideWhenUsed="0"/>
-    <w:lsdException w:name="Colorful Shading Accent 2" w:semiHidden="0" w:uiPriority="71" w:unhideWhenUsed="0"/>
-    <w:lsdException w:name="Colorful List Accent 2" w:semiHidden="0" w:uiPriority="72" w:unhideWhenUsed="0"/>
-    <w:lsdException w:name="Colorful Grid Accent 2" w:semiHidden="0" w:uiPriority="73" w:unhideWhenUsed="0"/>
-    <w:lsdException w:name="Light Shading Accent 3" w:semiHidden="0" w:uiPriority="60" w:unhideWhenUsed="0"/>
-    <w:lsdException w:name="Light List Accent 3" w:semiHidden="0" w:uiPriority="61" w:unhideWhenUsed="0"/>
-    <w:lsdException w:name="Light Grid Accent 3" w:semiHidden="0" w:uiPriority="62" w:unhideWhenUsed="0"/>
-    <w:lsdException w:name="Medium Shading 1 Accent 3" w:semiHidden="0" w:uiPriority="63" w:unhideWhenUsed="0"/>
-    <w:lsdException w:name="Medium Shading 2 Accent 3" w:semiHidden="0" w:uiPriority="64" w:unhideWhenUsed="0"/>
-    <w:lsdException w:name="Medium List 1 Accent 3" w:semiHidden="0" w:uiPriority="65" w:unhideWhenUsed="0"/>
-    <w:lsdException w:name="Medium List 2 Accent 3" w:semiHidden="0" w:uiPriority="66" w:unhideWhenUsed="0"/>
-    <w:lsdException w:name="Medium Grid 1 Accent 3" w:semiHidden="0" w:uiPriority="67" w:unhideWhenUsed="0"/>
-    <w:lsdException w:name="Medium Grid 2 Accent 3" w:semiHidden="0" w:uiPriority="68" w:unhideWhenUsed="0"/>
-    <w:lsdException w:name="Medium Grid 3 Accent 3" w:semiHidden="0" w:uiPriority="69" w:unhideWhenUsed="0"/>
-    <w:lsdException w:name="Dark List Accent 3" w:semiHidden="0" w:uiPriority="70" w:unhideWhenUsed="0"/>
-    <w:lsdException w:name="Colorful Shading Accent 3" w:semiHidden="0" w:uiPriority="71" w:unhideWhenUsed="0"/>
-    <w:lsdException w:name="Colorful List Accent 3" w:semiHidden="0" w:uiPriority="72" w:unhideWhenUsed="0"/>
-    <w:lsdException w:name="Colorful Grid Accent 3" w:semiHidden="0" w:uiPriority="73" w:unhideWhenUsed="0"/>
-    <w:lsdException w:name="Light Shading Accent 4" w:semiHidden="0" w:uiPriority="60" w:unhideWhenUsed="0"/>
-    <w:lsdException w:name="Light List Accent 4" w:semiHidden="0" w:uiPriority="61" w:unhideWhenUsed="0"/>
-    <w:lsdException w:name="Light Grid Accent 4" w:semiHidden="0" w:uiPriority="62" w:unhideWhenUsed="0"/>
-    <w:lsdException w:name="Medium Shading 1 Accent 4" w:semiHidden="0" w:uiPriority="63" w:unhideWhenUsed="0"/>
-    <w:lsdException w:name="Medium Shading 2 Accent 4" w:semiHidden="0" w:uiPriority="64" w:unhideWhenUsed="0"/>
-    <w:lsdException w:name="Medium List 1 Accent 4" w:semiHidden="0" w:uiPriority="65" w:unhideWhenUsed="0"/>
-    <w:lsdException w:name="Medium List 2 Accent 4" w:semiHidden="0" w:uiPriority="66" w:unhideWhenUsed="0"/>
-    <w:lsdException w:name="Medium Grid 1 Accent 4" w:semiHidden="0" w:uiPriority="67" w:unhideWhenUsed="0"/>
-    <w:lsdException w:name="Medium Grid 2 Accent 4" w:semiHidden="0" w:uiPriority="68" w:unhideWhenUsed="0"/>
-    <w:lsdException w:name="Medium Grid 3 Accent 4" w:semiHidden="0" w:uiPriority="69" w:unhideWhenUsed="0"/>
-    <w:lsdException w:name="Dark List Accent 4" w:semiHidden="0" w:uiPriority="70" w:unhideWhenUsed="0"/>
-    <w:lsdException w:name="Colorful Shading Accent 4" w:semiHidden="0" w:uiPriority="71" w:unhideWhenUsed="0"/>
-    <w:lsdException w:name="Colorful List Accent 4" w:semiHidden="0" w:uiPriority="72" w:unhideWhenUsed="0"/>
-    <w:lsdException w:name="Colorful Grid Accent 4" w:semiHidden="0" w:uiPriority="73" w:unhideWhenUsed="0"/>
-    <w:lsdException w:name="Light Shading Accent 5" w:semiHidden="0" w:uiPriority="60" w:unhideWhenUsed="0"/>
-    <w:lsdException w:name="Light List Accent 5" w:semiHidden="0" w:uiPriority="61" w:unhideWhenUsed="0"/>
-    <w:lsdException w:name="Light Grid Accent 5" w:semiHidden="0" w:uiPriority="62" w:unhideWhenUsed="0"/>
-    <w:lsdException w:name="Medium Shading 1 Accent 5" w:semiHidden="0" w:uiPriority="63" w:unhideWhenUsed="0"/>
-    <w:lsdException w:name="Medium Shading 2 Accent 5" w:semiHidden="0" w:uiPriority="64" w:unhideWhenUsed="0"/>
-    <w:lsdException w:name="Medium List 1 Accent 5" w:semiHidden="0" w:uiPriority="65" w:unhideWhenUsed="0"/>
-    <w:lsdException w:name="Medium List 2 Accent 5" w:semiHidden="0" w:uiPriority="66" w:unhideWhenUsed="0"/>
-    <w:lsdException w:name="Medium Grid 1 Accent 5" w:semiHidden="0" w:uiPriority="67" w:unhideWhenUsed="0"/>
-    <w:lsdException w:name="Medium Grid 2 Accent 5" w:semiHidden="0" w:uiPriority="68" w:unhideWhenUsed="0"/>
-    <w:lsdException w:name="Medium Grid 3 Accent 5" w:semiHidden="0" w:uiPriority="69" w:unhideWhenUsed="0"/>
-    <w:lsdException w:name="Dark List Accent 5" w:semiHidden="0" w:uiPriority="70" w:unhideWhenUsed="0"/>
-    <w:lsdException w:name="Colorful Shading Accent 5" w:semiHidden="0" w:uiPriority="71" w:unhideWhenUsed="0"/>
-    <w:lsdException w:name="Colorful List Accent 5" w:semiHidden="0" w:uiPriority="72" w:unhideWhenUsed="0"/>
-    <w:lsdException w:name="Colorful Grid Accent 5" w:semiHidden="0" w:uiPriority="73" w:unhideWhenUsed="0"/>
-    <w:lsdException w:name="Light Shading Accent 6" w:semiHidden="0" w:uiPriority="60" w:unhideWhenUsed="0"/>
-    <w:lsdException w:name="Light List Accent 6" w:semiHidden="0" w:uiPriority="61" w:unhideWhenUsed="0"/>
-    <w:lsdException w:name="Light Grid Accent 6" w:semiHidden="0" w:uiPriority="62" w:unhideWhenUsed="0"/>
-    <w:lsdException w:name="Medium Shading 1 Accent 6" w:semiHidden="0" w:uiPriority="63" w:unhideWhenUsed="0"/>
-    <w:lsdException w:name="Medium Shading 2 Accent 6" w:semiHidden="0" w:uiPriority="64" w:unhideWhenUsed="0"/>
-    <w:lsdException w:name="Medium List 1 Accent 6" w:semiHidden="0" w:uiPriority="65" w:unhideWhenUsed="0"/>
-    <w:lsdException w:name="Medium List 2 Accent 6" w:semiHidden="0" w:uiPriority="66" w:unhideWhenUsed="0"/>
-    <w:lsdException w:name="Medium Grid 1 Accent 6" w:semiHidden="0" w:uiPriority="67" w:unhideWhenUsed="0"/>
-    <w:lsdException w:name="Medium Grid 2 Accent 6" w:semiHidden="0" w:uiPriority="68" w:unhideWhenUsed="0"/>
-    <w:lsdException w:name="Medium Grid 3 Accent 6" w:semiHidden="0" w:uiPriority="69" w:unhideWhenUsed="0"/>
-    <w:lsdException w:name="Dark List Accent 6" w:semiHidden="0" w:uiPriority="70" w:unhideWhenUsed="0"/>
-    <w:lsdException w:name="Colorful Shading Accent 6" w:semiHidden="0" w:uiPriority="71" w:unhideWhenUsed="0"/>
-    <w:lsdException w:name="Colorful List Accent 6" w:semiHidden="0" w:uiPriority="72" w:unhideWhenUsed="0"/>
-    <w:lsdException w:name="Colorful Grid Accent 6" w:semiHidden="0" w:uiPriority="73" w:unhideWhenUsed="0"/>
-    <w:lsdException w:name="Subtle Emphasis" w:semiHidden="0" w:uiPriority="19" w:unhideWhenUsed="0" w:qFormat="1"/>
-    <w:lsdException w:name="Intense Emphasis" w:semiHidden="0" w:uiPriority="21" w:unhideWhenUsed="0" w:qFormat="1"/>
-    <w:lsdException w:name="Subtle Reference" w:semiHidden="0" w:uiPriority="31" w:unhideWhenUsed="0" w:qFormat="1"/>
-    <w:lsdException w:name="Intense Reference" w:semiHidden="0" w:uiPriority="32" w:unhideWhenUsed="0" w:qFormat="1"/>
-    <w:lsdException w:name="Book Title" w:semiHidden="0" w:uiPriority="33" w:unhideWhenUsed="0" w:qFormat="1"/>
-    <w:lsdException w:name="Bibliography" w:uiPriority="37"/>
-    <w:lsdException w:name="TOC Heading" w:uiPriority="39" w:qFormat="1"/>
+  <w:latentStyles w:defLockedState="0" w:defUIPriority="99" w:defSemiHidden="0" w:defUnhideWhenUsed="0" w:defQFormat="0" w:count="380">
+    <w:lsdException w:name="Normal" w:uiPriority="0" w:qFormat="1"/>
+    <w:lsdException w:name="heading 1" w:uiPriority="9" w:qFormat="1"/>
+    <w:lsdException w:name="heading 2" w:semiHidden="1" w:uiPriority="9" w:unhideWhenUsed="1" w:qFormat="1"/>
+    <w:lsdException w:name="heading 3" w:semiHidden="1" w:uiPriority="9" w:unhideWhenUsed="1" w:qFormat="1"/>
+    <w:lsdException w:name="heading 4" w:semiHidden="1" w:uiPriority="9" w:unhideWhenUsed="1" w:qFormat="1"/>
+    <w:lsdException w:name="heading 5" w:semiHidden="1" w:uiPriority="9" w:unhideWhenUsed="1" w:qFormat="1"/>
+    <w:lsdException w:name="heading 6" w:semiHidden="1" w:uiPriority="9" w:unhideWhenUsed="1" w:qFormat="1"/>
+    <w:lsdException w:name="heading 7" w:semiHidden="1" w:uiPriority="9" w:unhideWhenUsed="1" w:qFormat="1"/>
+    <w:lsdException w:name="heading 8" w:semiHidden="1" w:uiPriority="9" w:unhideWhenUsed="1" w:qFormat="1"/>
+    <w:lsdException w:name="heading 9" w:semiHidden="1" w:uiPriority="9" w:unhideWhenUsed="1" w:qFormat="1"/>
+    <w:lsdException w:name="index 1" w:semiHidden="1" w:unhideWhenUsed="1"/>
+    <w:lsdException w:name="index 2" w:semiHidden="1" w:unhideWhenUsed="1"/>
+    <w:lsdException w:name="index 3" w:semiHidden="1" w:unhideWhenUsed="1"/>
+    <w:lsdException w:name="index 4" w:semiHidden="1" w:unhideWhenUsed="1"/>
+    <w:lsdException w:name="index 5" w:semiHidden="1" w:unhideWhenUsed="1"/>
+    <w:lsdException w:name="index 6" w:semiHidden="1" w:unhideWhenUsed="1"/>
+    <w:lsdException w:name="index 7" w:semiHidden="1" w:unhideWhenUsed="1"/>
+    <w:lsdException w:name="index 8" w:semiHidden="1" w:unhideWhenUsed="1"/>
+    <w:lsdException w:name="index 9" w:semiHidden="1" w:unhideWhenUsed="1"/>
+    <w:lsdException w:name="toc 1" w:semiHidden="1" w:uiPriority="39" w:unhideWhenUsed="1"/>
+    <w:lsdException w:name="toc 2" w:semiHidden="1" w:uiPriority="39" w:unhideWhenUsed="1"/>
+    <w:lsdException w:name="toc 3" w:semiHidden="1" w:uiPriority="39" w:unhideWhenUsed="1"/>
+    <w:lsdException w:name="toc 4" w:semiHidden="1" w:uiPriority="39" w:unhideWhenUsed="1"/>
+    <w:lsdException w:name="toc 5" w:semiHidden="1" w:uiPriority="39" w:unhideWhenUsed="1"/>
+    <w:lsdException w:name="toc 6" w:semiHidden="1" w:uiPriority="39" w:unhideWhenUsed="1"/>
+    <w:lsdException w:name="toc 7" w:semiHidden="1" w:uiPriority="39" w:unhideWhenUsed="1"/>
+    <w:lsdException w:name="toc 8" w:semiHidden="1" w:uiPriority="39" w:unhideWhenUsed="1"/>
+    <w:lsdException w:name="toc 9" w:semiHidden="1" w:uiPriority="39" w:unhideWhenUsed="1"/>
+    <w:lsdException w:name="Normal Indent" w:semiHidden="1" w:unhideWhenUsed="1"/>
+    <w:lsdException w:name="footnote text" w:semiHidden="1" w:unhideWhenUsed="1"/>
+    <w:lsdException w:name="annotation text" w:semiHidden="1" w:unhideWhenUsed="1"/>
+    <w:lsdException w:name="header" w:semiHidden="1" w:unhideWhenUsed="1"/>
+    <w:lsdException w:name="footer" w:semiHidden="1" w:unhideWhenUsed="1"/>
+    <w:lsdException w:name="index heading" w:semiHidden="1" w:unhideWhenUsed="1"/>
+    <w:lsdException w:name="caption" w:semiHidden="1" w:uiPriority="35" w:unhideWhenUsed="1" w:qFormat="1"/>
+    <w:lsdException w:name="table of figures" w:semiHidden="1" w:unhideWhenUsed="1"/>
+    <w:lsdException w:name="envelope address" w:semiHidden="1" w:unhideWhenUsed="1"/>
+    <w:lsdException w:name="envelope return" w:semiHidden="1" w:unhideWhenUsed="1"/>
+    <w:lsdException w:name="footnote reference" w:semiHidden="1" w:unhideWhenUsed="1"/>
+    <w:lsdException w:name="annotation reference" w:semiHidden="1" w:unhideWhenUsed="1"/>
+    <w:lsdException w:name="line number" w:semiHidden="1" w:unhideWhenUsed="1"/>
+    <w:lsdException w:name="page number" w:semiHidden="1" w:unhideWhenUsed="1"/>
+    <w:lsdException w:name="endnote reference" w:semiHidden="1" w:unhideWhenUsed="1"/>
+    <w:lsdException w:name="endnote text" w:semiHidden="1" w:unhideWhenUsed="1"/>
+    <w:lsdException w:name="table of authorities" w:semiHidden="1" w:unhideWhenUsed="1"/>
+    <w:lsdException w:name="macro" w:semiHidden="1" w:unhideWhenUsed="1"/>
+    <w:lsdException w:name="toa heading" w:semiHidden="1" w:unhideWhenUsed="1"/>
+    <w:lsdException w:name="List" w:semiHidden="1" w:unhideWhenUsed="1"/>
+    <w:lsdException w:name="List Bullet" w:semiHidden="1" w:unhideWhenUsed="1"/>
+    <w:lsdException w:name="List Number" w:semiHidden="1" w:unhideWhenUsed="1"/>
+    <w:lsdException w:name="List 2" w:semiHidden="1" w:unhideWhenUsed="1"/>
+    <w:lsdException w:name="List 3" w:semiHidden="1" w:unhideWhenUsed="1"/>
+    <w:lsdException w:name="List 4" w:semiHidden="1" w:unhideWhenUsed="1"/>
+    <w:lsdException w:name="List 5" w:semiHidden="1" w:unhideWhenUsed="1"/>
+    <w:lsdException w:name="List Bullet 2" w:semiHidden="1" w:unhideWhenUsed="1"/>
+    <w:lsdException w:name="List Bullet 3" w:semiHidden="1" w:unhideWhenUsed="1"/>
+    <w:lsdException w:name="List Bullet 4" w:semiHidden="1" w:unhideWhenUsed="1"/>
+    <w:lsdException w:name="List Bullet 5" w:semiHidden="1" w:unhideWhenUsed="1"/>
+    <w:lsdException w:name="List Number 2" w:semiHidden="1" w:unhideWhenUsed="1"/>
+    <w:lsdException w:name="List Number 3" w:semiHidden="1" w:unhideWhenUsed="1"/>
+    <w:lsdException w:name="List Number 4" w:semiHidden="1" w:unhideWhenUsed="1"/>
+    <w:lsdException w:name="List Number 5" w:semiHidden="1" w:unhideWhenUsed="1"/>
+    <w:lsdException w:name="Title" w:uiPriority="10" w:qFormat="1"/>
+    <w:lsdException w:name="Closing" w:semiHidden="1" w:unhideWhenUsed="1"/>
+    <w:lsdException w:name="Signature" w:semiHidden="1" w:unhideWhenUsed="1"/>
+    <w:lsdException w:name="Default Paragraph Font" w:semiHidden="1" w:uiPriority="1" w:unhideWhenUsed="1"/>
+    <w:lsdException w:name="Body Text" w:semiHidden="1" w:unhideWhenUsed="1"/>
+    <w:lsdException w:name="Body Text Indent" w:semiHidden="1" w:unhideWhenUsed="1"/>
+    <w:lsdException w:name="List Continue" w:semiHidden="1" w:unhideWhenUsed="1"/>
+    <w:lsdException w:name="List Continue 2" w:semiHidden="1" w:unhideWhenUsed="1"/>
+    <w:lsdException w:name="List Continue 3" w:semiHidden="1" w:unhideWhenUsed="1"/>
+    <w:lsdException w:name="List Continue 4" w:semiHidden="1" w:unhideWhenUsed="1"/>
+    <w:lsdException w:name="List Continue 5" w:semiHidden="1" w:unhideWhenUsed="1"/>
+    <w:lsdException w:name="Message Header" w:semiHidden="1" w:unhideWhenUsed="1"/>
+    <w:lsdException w:name="Subtitle" w:uiPriority="11" w:qFormat="1"/>
+    <w:lsdException w:name="Salutation" w:semiHidden="1" w:unhideWhenUsed="1"/>
+    <w:lsdException w:name="Date" w:semiHidden="1" w:unhideWhenUsed="1"/>
+    <w:lsdException w:name="Body Text First Indent" w:semiHidden="1" w:unhideWhenUsed="1"/>
+    <w:lsdException w:name="Body Text First Indent 2" w:semiHidden="1" w:unhideWhenUsed="1"/>
+    <w:lsdException w:name="Note Heading" w:semiHidden="1" w:unhideWhenUsed="1"/>
+    <w:lsdException w:name="Body Text 2" w:semiHidden="1" w:unhideWhenUsed="1"/>
+    <w:lsdException w:name="Body Text 3" w:semiHidden="1" w:unhideWhenUsed="1"/>
+    <w:lsdException w:name="Body Text Indent 2" w:semiHidden="1" w:unhideWhenUsed="1"/>
+    <w:lsdException w:name="Body Text Indent 3" w:semiHidden="1" w:unhideWhenUsed="1"/>
+    <w:lsdException w:name="Block Text" w:semiHidden="1" w:unhideWhenUsed="1"/>
+    <w:lsdException w:name="Hyperlink" w:semiHidden="1" w:unhideWhenUsed="1"/>
+    <w:lsdException w:name="FollowedHyperlink" w:semiHidden="1" w:unhideWhenUsed="1"/>
+    <w:lsdException w:name="Strong" w:uiPriority="22" w:qFormat="1"/>
+    <w:lsdException w:name="Emphasis" w:uiPriority="20" w:qFormat="1"/>
+    <w:lsdException w:name="Document Map" w:semiHidden="1" w:unhideWhenUsed="1"/>
+    <w:lsdException w:name="Plain Text" w:semiHidden="1" w:unhideWhenUsed="1"/>
+    <w:lsdException w:name="E-mail Signature" w:semiHidden="1" w:unhideWhenUsed="1"/>
+    <w:lsdException w:name="HTML Top of Form" w:semiHidden="1" w:unhideWhenUsed="1"/>
+    <w:lsdException w:name="HTML Bottom of Form" w:semiHidden="1" w:unhideWhenUsed="1"/>
+    <w:lsdException w:name="Normal (Web)" w:semiHidden="1" w:unhideWhenUsed="1"/>
+    <w:lsdException w:name="HTML Acronym" w:semiHidden="1" w:unhideWhenUsed="1"/>
+    <w:lsdException w:name="HTML Address" w:semiHidden="1" w:unhideWhenUsed="1"/>
+    <w:lsdException w:name="HTML Cite" w:semiHidden="1" w:unhideWhenUsed="1"/>
+    <w:lsdException w:name="HTML Code" w:semiHidden="1" w:unhideWhenUsed="1"/>
+    <w:lsdException w:name="HTML Definition" w:semiHidden="1" w:unhideWhenUsed="1"/>
+    <w:lsdException w:name="HTML Keyboard" w:semiHidden="1" w:unhideWhenUsed="1"/>
+    <w:lsdException w:name="HTML Preformatted" w:semiHidden="1" w:unhideWhenUsed="1"/>
+    <w:lsdException w:name="HTML Sample" w:semiHidden="1" w:unhideWhenUsed="1"/>
+    <w:lsdException w:name="HTML Typewriter" w:semiHidden="1" w:unhideWhenUsed="1"/>
+    <w:lsdException w:name="HTML Variable" w:semiHidden="1" w:unhideWhenUsed="1"/>
+    <w:lsdException w:name="Normal Table" w:semiHidden="1" w:unhideWhenUsed="1"/>
+    <w:lsdException w:name="annotation subject" w:semiHidden="1" w:unhideWhenUsed="1"/>
+    <w:lsdException w:name="No List" w:semiHidden="1" w:unhideWhenUsed="1"/>
+    <w:lsdException w:name="Outline List 1" w:semiHidden="1" w:unhideWhenUsed="1"/>
+    <w:lsdException w:name="Outline List 2" w:semiHidden="1" w:unhideWhenUsed="1"/>
+    <w:lsdException w:name="Outline List 3" w:semiHidden="1" w:unhideWhenUsed="1"/>
+    <w:lsdException w:name="Table Simple 1" w:semiHidden="1" w:unhideWhenUsed="1"/>
+    <w:lsdException w:name="Table Simple 2" w:semiHidden="1" w:unhideWhenUsed="1"/>
+    <w:lsdException w:name="Table Simple 3" w:semiHidden="1" w:unhideWhenUsed="1"/>
+    <w:lsdException w:name="Table Classic 1" w:semiHidden="1" w:unhideWhenUsed="1"/>
+    <w:lsdException w:name="Table Classic 2" w:semiHidden="1" w:unhideWhenUsed="1"/>
+    <w:lsdException w:name="Table Classic 3" w:semiHidden="1" w:unhideWhenUsed="1"/>
+    <w:lsdException w:name="Table Classic 4" w:semiHidden="1" w:unhideWhenUsed="1"/>
+    <w:lsdException w:name="Table Colorful 1" w:semiHidden="1" w:unhideWhenUsed="1"/>
+    <w:lsdException w:name="Table Colorful 2" w:semiHidden="1" w:unhideWhenUsed="1"/>
+    <w:lsdException w:name="Table Colorful 3" w:semiHidden="1" w:unhideWhenUsed="1"/>
+    <w:lsdException w:name="Table Columns 1" w:semiHidden="1" w:unhideWhenUsed="1"/>
+    <w:lsdException w:name="Table Columns 2" w:semiHidden="1" w:unhideWhenUsed="1"/>
+    <w:lsdException w:name="Table Columns 3" w:semiHidden="1" w:unhideWhenUsed="1"/>
+    <w:lsdException w:name="Table Columns 4" w:semiHidden="1" w:unhideWhenUsed="1"/>
+    <w:lsdException w:name="Table Columns 5" w:semiHidden="1" w:unhideWhenUsed="1"/>
+    <w:lsdException w:name="Table Grid 1" w:semiHidden="1" w:unhideWhenUsed="1"/>
+    <w:lsdException w:name="Table Grid 2" w:semiHidden="1" w:unhideWhenUsed="1"/>
+    <w:lsdException w:name="Table Grid 3" w:semiHidden="1" w:unhideWhenUsed="1"/>
+    <w:lsdException w:name="Table Grid 4" w:semiHidden="1" w:unhideWhenUsed="1"/>
+    <w:lsdException w:name="Table Grid 5" w:semiHidden="1" w:unhideWhenUsed="1"/>
+    <w:lsdException w:name="Table Grid 6" w:semiHidden="1" w:unhideWhenUsed="1"/>
+    <w:lsdException w:name="Table Grid 7" w:semiHidden="1" w:unhideWhenUsed="1"/>
+    <w:lsdException w:name="Table Grid 8" w:semiHidden="1" w:unhideWhenUsed="1"/>
+    <w:lsdException w:name="Table List 1" w:semiHidden="1" w:unhideWhenUsed="1"/>
+    <w:lsdException w:name="Table List 2" w:semiHidden="1" w:unhideWhenUsed="1"/>
+    <w:lsdException w:name="Table List 3" w:semiHidden="1" w:unhideWhenUsed="1"/>
+    <w:lsdException w:name="Table List 4" w:semiHidden="1" w:unhideWhenUsed="1"/>
+    <w:lsdException w:name="Table List 5" w:semiHidden="1" w:unhideWhenUsed="1"/>
+    <w:lsdException w:name="Table List 6" w:semiHidden="1" w:unhideWhenUsed="1"/>
+    <w:lsdException w:name="Table List 7" w:semiHidden="1" w:unhideWhenUsed="1"/>
+    <w:lsdException w:name="Table List 8" w:semiHidden="1" w:unhideWhenUsed="1"/>
+    <w:lsdException w:name="Table 3D effects 1" w:semiHidden="1" w:unhideWhenUsed="1"/>
+    <w:lsdException w:name="Table 3D effects 2" w:semiHidden="1" w:unhideWhenUsed="1"/>
+    <w:lsdException w:name="Table 3D effects 3" w:semiHidden="1" w:unhideWhenUsed="1"/>
+    <w:lsdException w:name="Table Contemporary" w:semiHidden="1" w:unhideWhenUsed="1"/>
+    <w:lsdException w:name="Table Elegant" w:semiHidden="1" w:unhideWhenUsed="1"/>
+    <w:lsdException w:name="Table Professional" w:semiHidden="1" w:unhideWhenUsed="1"/>
+    <w:lsdException w:name="Table Subtle 1" w:semiHidden="1" w:unhideWhenUsed="1"/>
+    <w:lsdException w:name="Table Subtle 2" w:semiHidden="1" w:unhideWhenUsed="1"/>
+    <w:lsdException w:name="Table Web 1" w:semiHidden="1" w:unhideWhenUsed="1"/>
+    <w:lsdException w:name="Table Web 2" w:semiHidden="1" w:unhideWhenUsed="1"/>
+    <w:lsdException w:name="Table Web 3" w:semiHidden="1" w:unhideWhenUsed="1"/>
+    <w:lsdException w:name="Balloon Text" w:semiHidden="1" w:unhideWhenUsed="1"/>
+    <w:lsdException w:name="Table Grid" w:uiPriority="59"/>
+    <w:lsdException w:name="Table Theme" w:semiHidden="1" w:unhideWhenUsed="1"/>
+    <w:lsdException w:name="Note Level 1" w:semiHidden="1" w:unhideWhenUsed="1"/>
+    <w:lsdException w:name="Note Level 2" w:semiHidden="1" w:unhideWhenUsed="1"/>
+    <w:lsdException w:name="Note Level 3" w:semiHidden="1" w:unhideWhenUsed="1"/>
+    <w:lsdException w:name="Note Level 4" w:semiHidden="1" w:unhideWhenUsed="1"/>
+    <w:lsdException w:name="Note Level 5" w:semiHidden="1" w:unhideWhenUsed="1"/>
+    <w:lsdException w:name="Note Level 6" w:semiHidden="1" w:unhideWhenUsed="1"/>
+    <w:lsdException w:name="Note Level 7" w:semiHidden="1" w:unhideWhenUsed="1"/>
+    <w:lsdException w:name="Note Level 8" w:semiHidden="1" w:unhideWhenUsed="1"/>
+    <w:lsdException w:name="Note Level 9" w:semiHidden="1" w:unhideWhenUsed="1"/>
+    <w:lsdException w:name="Placeholder Text" w:semiHidden="1"/>
+    <w:lsdException w:name="No Spacing" w:uiPriority="1" w:qFormat="1"/>
+    <w:lsdException w:name="Light Shading" w:uiPriority="60"/>
+    <w:lsdException w:name="Light List" w:uiPriority="61"/>
+    <w:lsdException w:name="Light Grid" w:uiPriority="62"/>
+    <w:lsdException w:name="Medium Shading 1" w:uiPriority="63"/>
+    <w:lsdException w:name="Medium Shading 2" w:uiPriority="64"/>
+    <w:lsdException w:name="Medium List 1" w:uiPriority="65"/>
+    <w:lsdException w:name="Medium List 2" w:uiPriority="66"/>
+    <w:lsdException w:name="Medium Grid 1" w:uiPriority="67"/>
+    <w:lsdException w:name="Medium Grid 2" w:uiPriority="68"/>
+    <w:lsdException w:name="Medium Grid 3" w:uiPriority="69"/>
+    <w:lsdException w:name="Dark List" w:uiPriority="70"/>
+    <w:lsdException w:name="Colorful Shading" w:uiPriority="71"/>
+    <w:lsdException w:name="Colorful List" w:uiPriority="72"/>
+    <w:lsdException w:name="Colorful Grid" w:uiPriority="73"/>
+    <w:lsdException w:name="Light Shading Accent 1" w:uiPriority="60"/>
+    <w:lsdException w:name="Light List Accent 1" w:uiPriority="61"/>
+    <w:lsdException w:name="Light Grid Accent 1" w:uiPriority="62"/>
+    <w:lsdException w:name="Medium Shading 1 Accent 1" w:uiPriority="63"/>
+    <w:lsdException w:name="Medium Shading 2 Accent 1" w:uiPriority="64"/>
+    <w:lsdException w:name="Medium List 1 Accent 1" w:uiPriority="65"/>
+    <w:lsdException w:name="Revision" w:semiHidden="1"/>
+    <w:lsdException w:name="List Paragraph" w:uiPriority="34" w:qFormat="1"/>
+    <w:lsdException w:name="Quote" w:uiPriority="29" w:qFormat="1"/>
+    <w:lsdException w:name="Intense Quote" w:uiPriority="30" w:qFormat="1"/>
+    <w:lsdException w:name="Medium List 2 Accent 1" w:uiPriority="66"/>
+    <w:lsdException w:name="Medium Grid 1 Accent 1" w:uiPriority="67"/>
+    <w:lsdException w:name="Medium Grid 2 Accent 1" w:uiPriority="68"/>
+    <w:lsdException w:name="Medium Grid 3 Accent 1" w:uiPriority="69"/>
+    <w:lsdException w:name="Dark List Accent 1" w:uiPriority="70"/>
+    <w:lsdException w:name="Colorful Shading Accent 1" w:uiPriority="71"/>
+    <w:lsdException w:name="Colorful List Accent 1" w:uiPriority="72"/>
+    <w:lsdException w:name="Colorful Grid Accent 1" w:uiPriority="73"/>
+    <w:lsdException w:name="Light Shading Accent 2" w:uiPriority="60"/>
+    <w:lsdException w:name="Light List Accent 2" w:uiPriority="61"/>
+    <w:lsdException w:name="Light Grid Accent 2" w:uiPriority="62"/>
+    <w:lsdException w:name="Medium Shading 1 Accent 2" w:uiPriority="63"/>
+    <w:lsdException w:name="Medium Shading 2 Accent 2" w:uiPriority="64"/>
+    <w:lsdException w:name="Medium List 1 Accent 2" w:uiPriority="65"/>
+    <w:lsdException w:name="Medium List 2 Accent 2" w:uiPriority="66"/>
+    <w:lsdException w:name="Medium Grid 1 Accent 2" w:uiPriority="67"/>
+    <w:lsdException w:name="Medium Grid 2 Accent 2" w:uiPriority="68"/>
+    <w:lsdException w:name="Medium Grid 3 Accent 2" w:uiPriority="69"/>
+    <w:lsdException w:name="Dark List Accent 2" w:uiPriority="70"/>
+    <w:lsdException w:name="Colorful Shading Accent 2" w:uiPriority="71"/>
+    <w:lsdException w:name="Colorful List Accent 2" w:uiPriority="72"/>
+    <w:lsdException w:name="Colorful Grid Accent 2" w:uiPriority="73"/>
+    <w:lsdException w:name="Light Shading Accent 3" w:uiPriority="60"/>
+    <w:lsdException w:name="Light List Accent 3" w:uiPriority="61"/>
+    <w:lsdException w:name="Light Grid Accent 3" w:uiPriority="62"/>
+    <w:lsdException w:name="Medium Shading 1 Accent 3" w:uiPriority="63"/>
+    <w:lsdException w:name="Medium Shading 2 Accent 3" w:uiPriority="64"/>
+    <w:lsdException w:name="Medium List 1 Accent 3" w:uiPriority="65"/>
+    <w:lsdException w:name="Medium List 2 Accent 3" w:uiPriority="66"/>
+    <w:lsdException w:name="Medium Grid 1 Accent 3" w:uiPriority="67"/>
+    <w:lsdException w:name="Medium Grid 2 Accent 3" w:uiPriority="68"/>
+    <w:lsdException w:name="Medium Grid 3 Accent 3" w:uiPriority="69"/>
+    <w:lsdException w:name="Dark List Accent 3" w:uiPriority="70"/>
+    <w:lsdException w:name="Colorful Shading Accent 3" w:uiPriority="71"/>
+    <w:lsdException w:name="Colorful List Accent 3" w:uiPriority="72"/>
+    <w:lsdException w:name="Colorful Grid Accent 3" w:uiPriority="73"/>
+    <w:lsdException w:name="Light Shading Accent 4" w:uiPriority="60"/>
+    <w:lsdException w:name="Light List Accent 4" w:uiPriority="61"/>
+    <w:lsdException w:name="Light Grid Accent 4" w:uiPriority="62"/>
+    <w:lsdException w:name="Medium Shading 1 Accent 4" w:uiPriority="63"/>
+    <w:lsdException w:name="Medium Shading 2 Accent 4" w:uiPriority="64"/>
+    <w:lsdException w:name="Medium List 1 Accent 4" w:uiPriority="65"/>
+    <w:lsdException w:name="Medium List 2 Accent 4" w:uiPriority="66"/>
+    <w:lsdException w:name="Medium Grid 1 Accent 4" w:uiPriority="67"/>
+    <w:lsdException w:name="Medium Grid 2 Accent 4" w:uiPriority="68"/>
+    <w:lsdException w:name="Medium Grid 3 Accent 4" w:uiPriority="69"/>
+    <w:lsdException w:name="Dark List Accent 4" w:uiPriority="70"/>
+    <w:lsdException w:name="Colorful Shading Accent 4" w:uiPriority="71"/>
+    <w:lsdException w:name="Colorful List Accent 4" w:uiPriority="72"/>
+    <w:lsdException w:name="Colorful Grid Accent 4" w:uiPriority="73"/>
+    <w:lsdException w:name="Light Shading Accent 5" w:uiPriority="60"/>
+    <w:lsdException w:name="Light List Accent 5" w:uiPriority="61"/>
+    <w:lsdException w:name="Light Grid Accent 5" w:uiPriority="62"/>
+    <w:lsdException w:name="Medium Shading 1 Accent 5" w:uiPriority="63"/>
+    <w:lsdException w:name="Medium Shading 2 Accent 5" w:uiPriority="64"/>
+    <w:lsdException w:name="Medium List 1 Accent 5" w:uiPriority="65"/>
+    <w:lsdException w:name="Medium List 2 Accent 5" w:uiPriority="66"/>
+    <w:lsdException w:name="Medium Grid 1 Accent 5" w:uiPriority="67"/>
+    <w:lsdException w:name="Medium Grid 2 Accent 5" w:uiPriority="68"/>
+    <w:lsdException w:name="Medium Grid 3 Accent 5" w:uiPriority="69"/>
+    <w:lsdException w:name="Dark List Accent 5" w:uiPriority="70"/>
+    <w:lsdException w:name="Colorful Shading Accent 5" w:uiPriority="71"/>
+    <w:lsdException w:name="Colorful List Accent 5" w:uiPriority="72"/>
+    <w:lsdException w:name="Colorful Grid Accent 5" w:uiPriority="73"/>
+    <w:lsdException w:name="Light Shading Accent 6" w:uiPriority="60"/>
+    <w:lsdException w:name="Light List Accent 6" w:uiPriority="61"/>
+    <w:lsdException w:name="Light Grid Accent 6" w:uiPriority="62"/>
+    <w:lsdException w:name="Medium Shading 1 Accent 6" w:uiPriority="63"/>
+    <w:lsdException w:name="Medium Shading 2 Accent 6" w:uiPriority="64"/>
+    <w:lsdException w:name="Medium List 1 Accent 6" w:uiPriority="65"/>
+    <w:lsdException w:name="Medium List 2 Accent 6" w:uiPriority="66"/>
+    <w:lsdException w:name="Medium Grid 1 Accent 6" w:uiPriority="67"/>
+    <w:lsdException w:name="Medium Grid 2 Accent 6" w:uiPriority="68"/>
+    <w:lsdException w:name="Medium Grid 3 Accent 6" w:uiPriority="69"/>
+    <w:lsdException w:name="Dark List Accent 6" w:uiPriority="70"/>
+    <w:lsdException w:name="Colorful Shading Accent 6" w:uiPriority="71"/>
+    <w:lsdException w:name="Colorful List Accent 6" w:uiPriority="72"/>
+    <w:lsdException w:name="Colorful Grid Accent 6" w:uiPriority="73"/>
+    <w:lsdException w:name="Subtle Emphasis" w:uiPriority="19" w:qFormat="1"/>
+    <w:lsdException w:name="Intense Emphasis" w:uiPriority="21" w:qFormat="1"/>
+    <w:lsdException w:name="Subtle Reference" w:uiPriority="31" w:qFormat="1"/>
+    <w:lsdException w:name="Intense Reference" w:uiPriority="32" w:qFormat="1"/>
+    <w:lsdException w:name="Book Title" w:uiPriority="33" w:qFormat="1"/>
+    <w:lsdException w:name="Bibliography" w:semiHidden="1" w:uiPriority="37" w:unhideWhenUsed="1"/>
+    <w:lsdException w:name="TOC Heading" w:semiHidden="1" w:uiPriority="39" w:unhideWhenUsed="1" w:qFormat="1"/>
+    <w:lsdException w:name="Plain Table 1" w:uiPriority="41"/>
+    <w:lsdException w:name="Plain Table 2" w:uiPriority="42"/>
+    <w:lsdException w:name="Plain Table 3" w:uiPriority="43"/>
+    <w:lsdException w:name="Plain Table 4" w:uiPriority="44"/>
+    <w:lsdException w:name="Plain Table 5" w:uiPriority="45"/>
+    <w:lsdException w:name="Grid Table Light" w:uiPriority="40"/>
+    <w:lsdException w:name="Grid Table 1 Light" w:uiPriority="46"/>
+    <w:lsdException w:name="Grid Table 2" w:uiPriority="47"/>
+    <w:lsdException w:name="Grid Table 3" w:uiPriority="48"/>
+    <w:lsdException w:name="Grid Table 4" w:uiPriority="49"/>
+    <w:lsdException w:name="Grid Table 5 Dark" w:uiPriority="50"/>
+    <w:lsdException w:name="Grid Table 6 Colorful" w:uiPriority="51"/>
+    <w:lsdException w:name="Grid Table 7 Colorful" w:uiPriority="52"/>
+    <w:lsdException w:name="Grid Table 1 Light Accent 1" w:uiPriority="46"/>
+    <w:lsdException w:name="Grid Table 2 Accent 1" w:uiPriority="47"/>
+    <w:lsdException w:name="Grid Table 3 Accent 1" w:uiPriority="48"/>
+    <w:lsdException w:name="Grid Table 4 Accent 1" w:uiPriority="49"/>
+    <w:lsdException w:name="Grid Table 5 Dark Accent 1" w:uiPriority="50"/>
+    <w:lsdException w:name="Grid Table 6 Colorful Accent 1" w:uiPriority="51"/>
+    <w:lsdException w:name="Grid Table 7 Colorful Accent 1" w:uiPriority="52"/>
+    <w:lsdException w:name="Grid Table 1 Light Accent 2" w:uiPriority="46"/>
+    <w:lsdException w:name="Grid Table 2 Accent 2" w:uiPriority="47"/>
+    <w:lsdException w:name="Grid Table 3 Accent 2" w:uiPriority="48"/>
+    <w:lsdException w:name="Grid Table 4 Accent 2" w:uiPriority="49"/>
+    <w:lsdException w:name="Grid Table 5 Dark Accent 2" w:uiPriority="50"/>
+    <w:lsdException w:name="Grid Table 6 Colorful Accent 2" w:uiPriority="51"/>
+    <w:lsdException w:name="Grid Table 7 Colorful Accent 2" w:uiPriority="52"/>
+    <w:lsdException w:name="Grid Table 1 Light Accent 3" w:uiPriority="46"/>
+    <w:lsdException w:name="Grid Table 2 Accent 3" w:uiPriority="47"/>
+    <w:lsdException w:name="Grid Table 3 Accent 3" w:uiPriority="48"/>
+    <w:lsdException w:name="Grid Table 4 Accent 3" w:uiPriority="49"/>
+    <w:lsdException w:name="Grid Table 5 Dark Accent 3" w:uiPriority="50"/>
+    <w:lsdException w:name="Grid Table 6 Colorful Accent 3" w:uiPriority="51"/>
+    <w:lsdException w:name="Grid Table 7 Colorful Accent 3" w:uiPriority="52"/>
+    <w:lsdException w:name="Grid Table 1 Light Accent 4" w:uiPriority="46"/>
+    <w:lsdException w:name="Grid Table 2 Accent 4" w:uiPriority="47"/>
+    <w:lsdException w:name="Grid Table 3 Accent 4" w:uiPriority="48"/>
+    <w:lsdException w:name="Grid Table 4 Accent 4" w:uiPriority="49"/>
+    <w:lsdException w:name="Grid Table 5 Dark Accent 4" w:uiPriority="50"/>
+    <w:lsdException w:name="Grid Table 6 Colorful Accent 4" w:uiPriority="51"/>
+    <w:lsdException w:name="Grid Table 7 Colorful Accent 4" w:uiPriority="52"/>
+    <w:lsdException w:name="Grid Table 1 Light Accent 5" w:uiPriority="46"/>
+    <w:lsdException w:name="Grid Table 2 Accent 5" w:uiPriority="47"/>
+    <w:lsdException w:name="Grid Table 3 Accent 5" w:uiPriority="48"/>
+    <w:lsdException w:name="Grid Table 4 Accent 5" w:uiPriority="49"/>
+    <w:lsdException w:name="Grid Table 5 Dark Accent 5" w:uiPriority="50"/>
+    <w:lsdException w:name="Grid Table 6 Colorful Accent 5" w:uiPriority="51"/>
+    <w:lsdException w:name="Grid Table 7 Colorful Accent 5" w:uiPriority="52"/>
+    <w:lsdException w:name="Grid Table 1 Light Accent 6" w:uiPriority="46"/>
+    <w:lsdException w:name="Grid Table 2 Accent 6" w:uiPriority="47"/>
+    <w:lsdException w:name="Grid Table 3 Accent 6" w:uiPriority="48"/>
+    <w:lsdException w:name="Grid Table 4 Accent 6" w:uiPriority="49"/>
+    <w:lsdException w:name="Grid Table 5 Dark Accent 6" w:uiPriority="50"/>
+    <w:lsdException w:name="Grid Table 6 Colorful Accent 6" w:uiPriority="51"/>
+    <w:lsdException w:name="Grid Table 7 Colorful Accent 6" w:uiPriority="52"/>
+    <w:lsdException w:name="List Table 1 Light" w:uiPriority="46"/>
+    <w:lsdException w:name="List Table 2" w:uiPriority="47"/>
+    <w:lsdException w:name="List Table 3" w:uiPriority="48"/>
+    <w:lsdException w:name="List Table 4" w:uiPriority="49"/>
+    <w:lsdException w:name="List Table 5 Dark" w:uiPriority="50"/>
+    <w:lsdException w:name="List Table 6 Colorful" w:uiPriority="51"/>
+    <w:lsdException w:name="List Table 7 Colorful" w:uiPriority="52"/>
+    <w:lsdException w:name="List Table 1 Light Accent 1" w:uiPriority="46"/>
+    <w:lsdException w:name="List Table 2 Accent 1" w:uiPriority="47"/>
+    <w:lsdException w:name="List Table 3 Accent 1" w:uiPriority="48"/>
+    <w:lsdException w:name="List Table 4 Accent 1" w:uiPriority="49"/>
+    <w:lsdException w:name="List Table 5 Dark Accent 1" w:uiPriority="50"/>
+    <w:lsdException w:name="List Table 6 Colorful Accent 1" w:uiPriority="51"/>
+    <w:lsdException w:name="List Table 7 Colorful Accent 1" w:uiPriority="52"/>
+    <w:lsdException w:name="List Table 1 Light Accent 2" w:uiPriority="46"/>
+    <w:lsdException w:name="List Table 2 Accent 2" w:uiPriority="47"/>
+    <w:lsdException w:name="List Table 3 Accent 2" w:uiPriority="48"/>
+    <w:lsdException w:name="List Table 4 Accent 2" w:uiPriority="49"/>
+    <w:lsdException w:name="List Table 5 Dark Accent 2" w:uiPriority="50"/>
+    <w:lsdException w:name="List Table 6 Colorful Accent 2" w:uiPriority="51"/>
+    <w:lsdException w:name="List Table 7 Colorful Accent 2" w:uiPriority="52"/>
+    <w:lsdException w:name="List Table 1 Light Accent 3" w:uiPriority="46"/>
+    <w:lsdException w:name="List Table 2 Accent 3" w:uiPriority="47"/>
+    <w:lsdException w:name="List Table 3 Accent 3" w:uiPriority="48"/>
+    <w:lsdException w:name="List Table 4 Accent 3" w:uiPriority="49"/>
+    <w:lsdException w:name="List Table 5 Dark Accent 3" w:uiPriority="50"/>
+    <w:lsdException w:name="List Table 6 Colorful Accent 3" w:uiPriority="51"/>
+    <w:lsdException w:name="List Table 7 Colorful Accent 3" w:uiPriority="52"/>
+    <w:lsdException w:name="List Table 1 Light Accent 4" w:uiPriority="46"/>
+    <w:lsdException w:name="List Table 2 Accent 4" w:uiPriority="47"/>
+    <w:lsdException w:name="List Table 3 Accent 4" w:uiPriority="48"/>
+    <w:lsdException w:name="List Table 4 Accent 4" w:uiPriority="49"/>
+    <w:lsdException w:name="List Table 5 Dark Accent 4" w:uiPriority="50"/>
+    <w:lsdException w:name="List Table 6 Colorful Accent 4" w:uiPriority="51"/>
+    <w:lsdException w:name="List Table 7 Colorful Accent 4" w:uiPriority="52"/>
+    <w:lsdException w:name="List Table 1 Light Accent 5" w:uiPriority="46"/>
+    <w:lsdException w:name="List Table 2 Accent 5" w:uiPriority="47"/>
+    <w:lsdException w:name="List Table 3 Accent 5" w:uiPriority="48"/>
+    <w:lsdException w:name="List Table 4 Accent 5" w:uiPriority="49"/>
+    <w:lsdException w:name="List Table 5 Dark Accent 5" w:uiPriority="50"/>
+    <w:lsdException w:name="List Table 6 Colorful Accent 5" w:uiPriority="51"/>
+    <w:lsdException w:name="List Table 7 Colorful Accent 5" w:uiPriority="52"/>
+    <w:lsdException w:name="List Table 1 Light Accent 6" w:uiPriority="46"/>
+    <w:lsdException w:name="List Table 2 Accent 6" w:uiPriority="47"/>
+    <w:lsdException w:name="List Table 3 Accent 6" w:uiPriority="48"/>
+    <w:lsdException w:name="List Table 4 Accent 6" w:uiPriority="49"/>
+    <w:lsdException w:name="List Table 5 Dark Accent 6" w:uiPriority="50"/>
+    <w:lsdException w:name="List Table 6 Colorful Accent 6" w:uiPriority="51"/>
+    <w:lsdException w:name="List Table 7 Colorful Accent 6" w:uiPriority="52"/>
   </w:latentStyles>
   <w:style w:type="paragraph" w:default="1" w:styleId="Normal">
     <w:name w:val="Normal"/>
     <w:qFormat/>
-    <w:rsid w:val="006430BD"/>
-    <w:pPr>
-      <w:spacing w:before="200"/>
-    </w:pPr>
-    <w:rPr>
-      <w:rFonts w:eastAsiaTheme="minorEastAsia"/>
-      <w:sz w:val="24"/>
-      <w:szCs w:val="20"/>
-    </w:rPr>
-  </w:style>
-  <w:style w:type="paragraph" w:styleId="Heading1">
-    <w:name w:val="heading 1"/>
-    <w:basedOn w:val="Normal"/>
-    <w:next w:val="Normal"/>
-    <w:link w:val="Heading1Char"/>
-    <w:uiPriority w:val="9"/>
-    <w:qFormat/>
-    <w:rsid w:val="006D0A46"/>
-    <w:pPr>
-      <w:keepNext/>
-      <w:keepLines/>
-      <w:spacing w:before="480" w:after="0"/>
-      <w:outlineLvl w:val="0"/>
-    </w:pPr>
-    <w:rPr>
-      <w:rFonts w:asciiTheme="majorHAnsi" w:eastAsiaTheme="majorEastAsia" w:hAnsiTheme="majorHAnsi" w:cstheme="majorBidi"/>
-      <w:b/>
-      <w:bCs/>
-      <w:color w:val="365F91" w:themeColor="accent1" w:themeShade="BF"/>
-      <w:sz w:val="28"/>
-      <w:szCs w:val="28"/>
-    </w:rPr>
-  </w:style>
-  <w:style w:type="character" w:default="1" w:styleId="DefaultParagraphFont">
-    <w:name w:val="Default Paragraph Font"/>
-    <w:uiPriority w:val="1"/>
-    <w:semiHidden/>
-    <w:unhideWhenUsed/>
-  </w:style>
-  <w:style w:type="table" w:default="1" w:styleId="TableNormal">
-    <w:name w:val="Normal Table"/>
-    <w:uiPriority w:val="99"/>
-    <w:semiHidden/>
-    <w:unhideWhenUsed/>
-    <w:tblPr>
-      <w:tblInd w:w="0" w:type="dxa"/>
-      <w:tblCellMar>
-        <w:top w:w="0" w:type="dxa"/>
-        <w:left w:w="108" w:type="dxa"/>
-        <w:bottom w:w="0" w:type="dxa"/>
-        <w:right w:w="108" w:type="dxa"/>
-      </w:tblCellMar>
-    </w:tblPr>
-  </w:style>
-  <w:style w:type="numbering" w:default="1" w:styleId="NoList">
-    <w:name w:val="No List"/>
-    <w:uiPriority w:val="99"/>
-    <w:semiHidden/>
-    <w:unhideWhenUsed/>
-  </w:style>
-  <w:style w:type="paragraph" w:styleId="Title">
-    <w:name w:val="Title"/>
-    <w:basedOn w:val="Normal"/>
-    <w:next w:val="Normal"/>
-    <w:link w:val="TitleChar"/>
-    <w:uiPriority w:val="10"/>
-    <w:qFormat/>
-    <w:rsid w:val="006D0A46"/>
-    <w:pPr>
-      <w:pBdr>
-        <w:bottom w:val="single" w:sz="8" w:space="4" w:color="4F81BD" w:themeColor="accent1"/>
-      </w:pBdr>
-      <w:spacing w:before="0" w:after="300" w:line="240" w:lineRule="auto"/>
-      <w:contextualSpacing/>
-    </w:pPr>
-    <w:rPr>
-      <w:rFonts w:asciiTheme="majorHAnsi" w:eastAsiaTheme="majorEastAsia" w:hAnsiTheme="majorHAnsi" w:cstheme="majorBidi"/>
-      <w:color w:val="17365D" w:themeColor="text2" w:themeShade="BF"/>
-      <w:spacing w:val="5"/>
-      <w:kern w:val="28"/>
-      <w:sz w:val="52"/>
-      <w:szCs w:val="52"/>
-    </w:rPr>
-  </w:style>
-  <w:style w:type="character" w:customStyle="1" w:styleId="TitleChar">
-    <w:name w:val="Title Char"/>
-    <w:basedOn w:val="DefaultParagraphFont"/>
-    <w:link w:val="Title"/>
-    <w:uiPriority w:val="10"/>
-    <w:rsid w:val="006D0A46"/>
-    <w:rPr>
-      <w:rFonts w:asciiTheme="majorHAnsi" w:eastAsiaTheme="majorEastAsia" w:hAnsiTheme="majorHAnsi" w:cstheme="majorBidi"/>
-      <w:color w:val="17365D" w:themeColor="text2" w:themeShade="BF"/>
-      <w:spacing w:val="5"/>
-      <w:kern w:val="28"/>
-      <w:sz w:val="52"/>
-      <w:szCs w:val="52"/>
-    </w:rPr>
-  </w:style>
-  <w:style w:type="character" w:customStyle="1" w:styleId="Heading1Char">
-    <w:name w:val="Heading 1 Char"/>
-    <w:basedOn w:val="DefaultParagraphFont"/>
-    <w:link w:val="Heading1"/>
-    <w:uiPriority w:val="9"/>
-    <w:rsid w:val="006D0A46"/>
-    <w:rPr>
-      <w:rFonts w:asciiTheme="majorHAnsi" w:eastAsiaTheme="majorEastAsia" w:hAnsiTheme="majorHAnsi" w:cstheme="majorBidi"/>
-      <w:b/>
-      <w:bCs/>
-      <w:color w:val="365F91" w:themeColor="accent1" w:themeShade="BF"/>
-      <w:sz w:val="28"/>
-      <w:szCs w:val="28"/>
-    </w:rPr>
-  </w:style>
-  <w:style w:type="paragraph" w:styleId="Header">
-    <w:name w:val="header"/>
-    <w:basedOn w:val="Normal"/>
-    <w:link w:val="HeaderChar"/>
-    <w:uiPriority w:val="99"/>
-    <w:unhideWhenUsed/>
-    <w:rsid w:val="00E477DC"/>
-    <w:pPr>
-      <w:tabs>
-        <w:tab w:val="center" w:pos="4680"/>
-        <w:tab w:val="right" w:pos="9360"/>
-      </w:tabs>
-      <w:spacing w:before="0" w:after="0" w:line="240" w:lineRule="auto"/>
-    </w:pPr>
-  </w:style>
-  <w:style w:type="character" w:customStyle="1" w:styleId="HeaderChar">
-    <w:name w:val="Header Char"/>
-    <w:basedOn w:val="DefaultParagraphFont"/>
-    <w:link w:val="Header"/>
-    <w:uiPriority w:val="99"/>
-    <w:rsid w:val="00E477DC"/>
-    <w:rPr>
-      <w:rFonts w:eastAsiaTheme="minorEastAsia"/>
-      <w:sz w:val="24"/>
-      <w:szCs w:val="20"/>
-    </w:rPr>
-  </w:style>
-  <w:style w:type="paragraph" w:styleId="Footer">
-    <w:name w:val="footer"/>
-    <w:basedOn w:val="Normal"/>
-    <w:link w:val="FooterChar"/>
-    <w:uiPriority w:val="99"/>
-    <w:unhideWhenUsed/>
-    <w:rsid w:val="00E477DC"/>
-    <w:pPr>
-      <w:tabs>
-        <w:tab w:val="center" w:pos="4680"/>
-        <w:tab w:val="right" w:pos="9360"/>
-      </w:tabs>
-      <w:spacing w:before="0" w:after="0" w:line="240" w:lineRule="auto"/>
-    </w:pPr>
-  </w:style>
-  <w:style w:type="character" w:customStyle="1" w:styleId="FooterChar">
-    <w:name w:val="Footer Char"/>
-    <w:basedOn w:val="DefaultParagraphFont"/>
-    <w:link w:val="Footer"/>
-    <w:uiPriority w:val="99"/>
-    <w:rsid w:val="00E477DC"/>
-    <w:rPr>
-      <w:rFonts w:eastAsiaTheme="minorEastAsia"/>
-      <w:sz w:val="24"/>
-      <w:szCs w:val="20"/>
-    </w:rPr>
-  </w:style>
-  <w:style w:type="paragraph" w:styleId="BalloonText">
-    <w:name w:val="Balloon Text"/>
-    <w:basedOn w:val="Normal"/>
-    <w:link w:val="BalloonTextChar"/>
-    <w:uiPriority w:val="99"/>
-    <w:semiHidden/>
-    <w:unhideWhenUsed/>
-    <w:rsid w:val="00E477DC"/>
-    <w:pPr>
-      <w:spacing w:before="0" w:after="0" w:line="240" w:lineRule="auto"/>
-    </w:pPr>
-    <w:rPr>
-      <w:rFonts w:ascii="Tahoma" w:hAnsi="Tahoma" w:cs="Tahoma"/>
-      <w:sz w:val="16"/>
-      <w:szCs w:val="16"/>
-    </w:rPr>
-  </w:style>
-  <w:style w:type="character" w:customStyle="1" w:styleId="BalloonTextChar">
-    <w:name w:val="Balloon Text Char"/>
-    <w:basedOn w:val="DefaultParagraphFont"/>
-    <w:link w:val="BalloonText"/>
-    <w:uiPriority w:val="99"/>
-    <w:semiHidden/>
-    <w:rsid w:val="00E477DC"/>
-    <w:rPr>
-      <w:rFonts w:ascii="Tahoma" w:eastAsiaTheme="minorEastAsia" w:hAnsi="Tahoma" w:cs="Tahoma"/>
-      <w:sz w:val="16"/>
-      <w:szCs w:val="16"/>
-    </w:rPr>
-  </w:style>
-</w:styles>
-</file>
-
-<file path=word/stylesWithEffects.xml><?xml version="1.0" encoding="utf-8"?>
-<w:styles xmlns:wpc="http://schemas.microsoft.com/office/word/2010/wordprocessingCanvas" xmlns:mc="http://schemas.openxmlformats.org/markup-compatibility/2006" xmlns:o="urn:schemas-microsoft-com:office:office" xmlns:r="http://schemas.openxmlformats.org/officeDocument/2006/relationships" xmlns:m="http://schemas.openxmlformats.org/officeDocument/2006/math" xmlns:v="urn:schemas-microsoft-com:vml" xmlns:wp14="http://schemas.microsoft.com/office/word/2010/wordprocessingDrawing" xmlns:wp="http://schemas.openxmlformats.org/drawingml/2006/wordprocessingDrawing" xmlns:w10="urn:schemas-microsoft-com:office:word" xmlns:w="http://schemas.openxmlformats.org/wordprocessingml/2006/main" xmlns:w14="http://schemas.microsoft.com/office/word/2010/wordml" xmlns:wpg="http://schemas.microsoft.com/office/word/2010/wordprocessingGroup" xmlns:wpi="http://schemas.microsoft.com/office/word/2010/wordprocessingInk" xmlns:wne="http://schemas.microsoft.com/office/word/2006/wordml" xmlns:wps="http://schemas.microsoft.com/office/word/2010/wordprocessingShape" mc:Ignorable="w14 wp14">
-  <w:docDefaults>
-    <w:rPrDefault>
-      <w:rPr>
-        <w:rFonts w:asciiTheme="minorHAnsi" w:eastAsiaTheme="minorHAnsi" w:hAnsiTheme="minorHAnsi" w:cstheme="minorBidi"/>
-        <w:sz w:val="22"/>
-        <w:szCs w:val="22"/>
-        <w:lang w:val="en-US" w:eastAsia="en-US" w:bidi="ar-SA"/>
-      </w:rPr>
-    </w:rPrDefault>
-    <w:pPrDefault>
-      <w:pPr>
-        <w:spacing w:after="200" w:line="276" w:lineRule="auto"/>
-      </w:pPr>
-    </w:pPrDefault>
-  </w:docDefaults>
-  <w:latentStyles w:defLockedState="0" w:defUIPriority="99" w:defSemiHidden="1" w:defUnhideWhenUsed="1" w:defQFormat="0" w:count="267">
-    <w:lsdException w:name="Normal" w:semiHidden="0" w:uiPriority="0" w:unhideWhenUsed="0" w:qFormat="1"/>
-    <w:lsdException w:name="heading 1" w:semiHidden="0" w:uiPriority="9" w:unhideWhenUsed="0" w:qFormat="1"/>
-    <w:lsdException w:name="heading 2" w:uiPriority="9" w:qFormat="1"/>
-    <w:lsdException w:name="heading 3" w:uiPriority="9" w:qFormat="1"/>
-    <w:lsdException w:name="heading 4" w:uiPriority="9" w:qFormat="1"/>
-    <w:lsdException w:name="heading 5" w:uiPriority="9" w:qFormat="1"/>
-    <w:lsdException w:name="heading 6" w:uiPriority="9" w:qFormat="1"/>
-    <w:lsdException w:name="heading 7" w:uiPriority="9" w:qFormat="1"/>
-    <w:lsdException w:name="heading 8" w:uiPriority="9" w:qFormat="1"/>
-    <w:lsdException w:name="heading 9" w:uiPriority="9" w:qFormat="1"/>
-    <w:lsdException w:name="toc 1" w:uiPriority="39"/>
-    <w:lsdException w:name="toc 2" w:uiPriority="39"/>
-    <w:lsdException w:name="toc 3" w:uiPriority="39"/>
-    <w:lsdException w:name="toc 4" w:uiPriority="39"/>
-    <w:lsdException w:name="toc 5" w:uiPriority="39"/>
-    <w:lsdException w:name="toc 6" w:uiPriority="39"/>
-    <w:lsdException w:name="toc 7" w:uiPriority="39"/>
-    <w:lsdException w:name="toc 8" w:uiPriority="39"/>
-    <w:lsdException w:name="toc 9" w:uiPriority="39"/>
-    <w:lsdException w:name="caption" w:uiPriority="35" w:qFormat="1"/>
-    <w:lsdException w:name="Title" w:semiHidden="0" w:uiPriority="10" w:unhideWhenUsed="0" w:qFormat="1"/>
-    <w:lsdException w:name="Default Paragraph Font" w:uiPriority="1"/>
-    <w:lsdException w:name="Subtitle" w:semiHidden="0" w:uiPriority="11" w:unhideWhenUsed="0" w:qFormat="1"/>
-    <w:lsdException w:name="Strong" w:semiHidden="0" w:uiPriority="22" w:unhideWhenUsed="0" w:qFormat="1"/>
-    <w:lsdException w:name="Emphasis" w:semiHidden="0" w:uiPriority="20" w:unhideWhenUsed="0" w:qFormat="1"/>
-    <w:lsdException w:name="Table Grid" w:semiHidden="0" w:uiPriority="59" w:unhideWhenUsed="0"/>
-    <w:lsdException w:name="Placeholder Text" w:unhideWhenUsed="0"/>
-    <w:lsdException w:name="No Spacing" w:semiHidden="0" w:uiPriority="1" w:unhideWhenUsed="0" w:qFormat="1"/>
-    <w:lsdException w:name="Light Shading" w:semiHidden="0" w:uiPriority="60" w:unhideWhenUsed="0"/>
-    <w:lsdException w:name="Light List" w:semiHidden="0" w:uiPriority="61" w:unhideWhenUsed="0"/>
-    <w:lsdException w:name="Light Grid" w:semiHidden="0" w:uiPriority="62" w:unhideWhenUsed="0"/>
-    <w:lsdException w:name="Medium Shading 1" w:semiHidden="0" w:uiPriority="63" w:unhideWhenUsed="0"/>
-    <w:lsdException w:name="Medium Shading 2" w:semiHidden="0" w:uiPriority="64" w:unhideWhenUsed="0"/>
-    <w:lsdException w:name="Medium List 1" w:semiHidden="0" w:uiPriority="65" w:unhideWhenUsed="0"/>
-    <w:lsdException w:name="Medium List 2" w:semiHidden="0" w:uiPriority="66" w:unhideWhenUsed="0"/>
-    <w:lsdException w:name="Medium Grid 1" w:semiHidden="0" w:uiPriority="67" w:unhideWhenUsed="0"/>
-    <w:lsdException w:name="Medium Grid 2" w:semiHidden="0" w:uiPriority="68" w:unhideWhenUsed="0"/>
-    <w:lsdException w:name="Medium Grid 3" w:semiHidden="0" w:uiPriority="69" w:unhideWhenUsed="0"/>
-    <w:lsdException w:name="Dark List" w:semiHidden="0" w:uiPriority="70" w:unhideWhenUsed="0"/>
-    <w:lsdException w:name="Colorful Shading" w:semiHidden="0" w:uiPriority="71" w:unhideWhenUsed="0"/>
-    <w:lsdException w:name="Colorful List" w:semiHidden="0" w:uiPriority="72" w:unhideWhenUsed="0"/>
-    <w:lsdException w:name="Colorful Grid" w:semiHidden="0" w:uiPriority="73" w:unhideWhenUsed="0"/>
-    <w:lsdException w:name="Light Shading Accent 1" w:semiHidden="0" w:uiPriority="60" w:unhideWhenUsed="0"/>
-    <w:lsdException w:name="Light List Accent 1" w:semiHidden="0" w:uiPriority="61" w:unhideWhenUsed="0"/>
-    <w:lsdException w:name="Light Grid Accent 1" w:semiHidden="0" w:uiPriority="62" w:unhideWhenUsed="0"/>
-    <w:lsdException w:name="Medium Shading 1 Accent 1" w:semiHidden="0" w:uiPriority="63" w:unhideWhenUsed="0"/>
-    <w:lsdException w:name="Medium Shading 2 Accent 1" w:semiHidden="0" w:uiPriority="64" w:unhideWhenUsed="0"/>
-    <w:lsdException w:name="Medium List 1 Accent 1" w:semiHidden="0" w:uiPriority="65" w:unhideWhenUsed="0"/>
-    <w:lsdException w:name="Revision" w:unhideWhenUsed="0"/>
-    <w:lsdException w:name="List Paragraph" w:semiHidden="0" w:uiPriority="34" w:unhideWhenUsed="0" w:qFormat="1"/>
-    <w:lsdException w:name="Quote" w:semiHidden="0" w:uiPriority="29" w:unhideWhenUsed="0" w:qFormat="1"/>
-    <w:lsdException w:name="Intense Quote" w:semiHidden="0" w:uiPriority="30" w:unhideWhenUsed="0" w:qFormat="1"/>
-    <w:lsdException w:name="Medium List 2 Accent 1" w:semiHidden="0" w:uiPriority="66" w:unhideWhenUsed="0"/>
-    <w:lsdException w:name="Medium Grid 1 Accent 1" w:semiHidden="0" w:uiPriority="67" w:unhideWhenUsed="0"/>
-    <w:lsdException w:name="Medium Grid 2 Accent 1" w:semiHidden="0" w:uiPriority="68" w:unhideWhenUsed="0"/>
-    <w:lsdException w:name="Medium Grid 3 Accent 1" w:semiHidden="0" w:uiPriority="69" w:unhideWhenUsed="0"/>
-    <w:lsdException w:name="Dark List Accent 1" w:semiHidden="0" w:uiPriority="70" w:unhideWhenUsed="0"/>
-    <w:lsdException w:name="Colorful Shading Accent 1" w:semiHidden="0" w:uiPriority="71" w:unhideWhenUsed="0"/>
-    <w:lsdException w:name="Colorful List Accent 1" w:semiHidden="0" w:uiPriority="72" w:unhideWhenUsed="0"/>
-    <w:lsdException w:name="Colorful Grid Accent 1" w:semiHidden="0" w:uiPriority="73" w:unhideWhenUsed="0"/>
-    <w:lsdException w:name="Light Shading Accent 2" w:semiHidden="0" w:uiPriority="60" w:unhideWhenUsed="0"/>
-    <w:lsdException w:name="Light List Accent 2" w:semiHidden="0" w:uiPriority="61" w:unhideWhenUsed="0"/>
-    <w:lsdException w:name="Light Grid Accent 2" w:semiHidden="0" w:uiPriority="62" w:unhideWhenUsed="0"/>
-    <w:lsdException w:name="Medium Shading 1 Accent 2" w:semiHidden="0" w:uiPriority="63" w:unhideWhenUsed="0"/>
-    <w:lsdException w:name="Medium Shading 2 Accent 2" w:semiHidden="0" w:uiPriority="64" w:unhideWhenUsed="0"/>
-    <w:lsdException w:name="Medium List 1 Accent 2" w:semiHidden="0" w:uiPriority="65" w:unhideWhenUsed="0"/>
-    <w:lsdException w:name="Medium List 2 Accent 2" w:semiHidden="0" w:uiPriority="66" w:unhideWhenUsed="0"/>
-    <w:lsdException w:name="Medium Grid 1 Accent 2" w:semiHidden="0" w:uiPriority="67" w:unhideWhenUsed="0"/>
-    <w:lsdException w:name="Medium Grid 2 Accent 2" w:semiHidden="0" w:uiPriority="68" w:unhideWhenUsed="0"/>
-    <w:lsdException w:name="Medium Grid 3 Accent 2" w:semiHidden="0" w:uiPriority="69" w:unhideWhenUsed="0"/>
-    <w:lsdException w:name="Dark List Accent 2" w:semiHidden="0" w:uiPriority="70" w:unhideWhenUsed="0"/>
-    <w:lsdException w:name="Colorful Shading Accent 2" w:semiHidden="0" w:uiPriority="71" w:unhideWhenUsed="0"/>
-    <w:lsdException w:name="Colorful List Accent 2" w:semiHidden="0" w:uiPriority="72" w:unhideWhenUsed="0"/>
-    <w:lsdException w:name="Colorful Grid Accent 2" w:semiHidden="0" w:uiPriority="73" w:unhideWhenUsed="0"/>
-    <w:lsdException w:name="Light Shading Accent 3" w:semiHidden="0" w:uiPriority="60" w:unhideWhenUsed="0"/>
-    <w:lsdException w:name="Light List Accent 3" w:semiHidden="0" w:uiPriority="61" w:unhideWhenUsed="0"/>
-    <w:lsdException w:name="Light Grid Accent 3" w:semiHidden="0" w:uiPriority="62" w:unhideWhenUsed="0"/>
-    <w:lsdException w:name="Medium Shading 1 Accent 3" w:semiHidden="0" w:uiPriority="63" w:unhideWhenUsed="0"/>
-    <w:lsdException w:name="Medium Shading 2 Accent 3" w:semiHidden="0" w:uiPriority="64" w:unhideWhenUsed="0"/>
-    <w:lsdException w:name="Medium List 1 Accent 3" w:semiHidden="0" w:uiPriority="65" w:unhideWhenUsed="0"/>
-    <w:lsdException w:name="Medium List 2 Accent 3" w:semiHidden="0" w:uiPriority="66" w:unhideWhenUsed="0"/>
-    <w:lsdException w:name="Medium Grid 1 Accent 3" w:semiHidden="0" w:uiPriority="67" w:unhideWhenUsed="0"/>
-    <w:lsdException w:name="Medium Grid 2 Accent 3" w:semiHidden="0" w:uiPriority="68" w:unhideWhenUsed="0"/>
-    <w:lsdException w:name="Medium Grid 3 Accent 3" w:semiHidden="0" w:uiPriority="69" w:unhideWhenUsed="0"/>
-    <w:lsdException w:name="Dark List Accent 3" w:semiHidden="0" w:uiPriority="70" w:unhideWhenUsed="0"/>
-    <w:lsdException w:name="Colorful Shading Accent 3" w:semiHidden="0" w:uiPriority="71" w:unhideWhenUsed="0"/>
-    <w:lsdException w:name="Colorful List Accent 3" w:semiHidden="0" w:uiPriority="72" w:unhideWhenUsed="0"/>
-    <w:lsdException w:name="Colorful Grid Accent 3" w:semiHidden="0" w:uiPriority="73" w:unhideWhenUsed="0"/>
-    <w:lsdException w:name="Light Shading Accent 4" w:semiHidden="0" w:uiPriority="60" w:unhideWhenUsed="0"/>
-    <w:lsdException w:name="Light List Accent 4" w:semiHidden="0" w:uiPriority="61" w:unhideWhenUsed="0"/>
-    <w:lsdException w:name="Light Grid Accent 4" w:semiHidden="0" w:uiPriority="62" w:unhideWhenUsed="0"/>
-    <w:lsdException w:name="Medium Shading 1 Accent 4" w:semiHidden="0" w:uiPriority="63" w:unhideWhenUsed="0"/>
-    <w:lsdException w:name="Medium Shading 2 Accent 4" w:semiHidden="0" w:uiPriority="64" w:unhideWhenUsed="0"/>
-    <w:lsdException w:name="Medium List 1 Accent 4" w:semiHidden="0" w:uiPriority="65" w:unhideWhenUsed="0"/>
-    <w:lsdException w:name="Medium List 2 Accent 4" w:semiHidden="0" w:uiPriority="66" w:unhideWhenUsed="0"/>
-    <w:lsdException w:name="Medium Grid 1 Accent 4" w:semiHidden="0" w:uiPriority="67" w:unhideWhenUsed="0"/>
-    <w:lsdException w:name="Medium Grid 2 Accent 4" w:semiHidden="0" w:uiPriority="68" w:unhideWhenUsed="0"/>
-    <w:lsdException w:name="Medium Grid 3 Accent 4" w:semiHidden="0" w:uiPriority="69" w:unhideWhenUsed="0"/>
-    <w:lsdException w:name="Dark List Accent 4" w:semiHidden="0" w:uiPriority="70" w:unhideWhenUsed="0"/>
-    <w:lsdException w:name="Colorful Shading Accent 4" w:semiHidden="0" w:uiPriority="71" w:unhideWhenUsed="0"/>
-    <w:lsdException w:name="Colorful List Accent 4" w:semiHidden="0" w:uiPriority="72" w:unhideWhenUsed="0"/>
-    <w:lsdException w:name="Colorful Grid Accent 4" w:semiHidden="0" w:uiPriority="73" w:unhideWhenUsed="0"/>
-    <w:lsdException w:name="Light Shading Accent 5" w:semiHidden="0" w:uiPriority="60" w:unhideWhenUsed="0"/>
-    <w:lsdException w:name="Light List Accent 5" w:semiHidden="0" w:uiPriority="61" w:unhideWhenUsed="0"/>
-    <w:lsdException w:name="Light Grid Accent 5" w:semiHidden="0" w:uiPriority="62" w:unhideWhenUsed="0"/>
-    <w:lsdException w:name="Medium Shading 1 Accent 5" w:semiHidden="0" w:uiPriority="63" w:unhideWhenUsed="0"/>
-    <w:lsdException w:name="Medium Shading 2 Accent 5" w:semiHidden="0" w:uiPriority="64" w:unhideWhenUsed="0"/>
-    <w:lsdException w:name="Medium List 1 Accent 5" w:semiHidden="0" w:uiPriority="65" w:unhideWhenUsed="0"/>
-    <w:lsdException w:name="Medium List 2 Accent 5" w:semiHidden="0" w:uiPriority="66" w:unhideWhenUsed="0"/>
-    <w:lsdException w:name="Medium Grid 1 Accent 5" w:semiHidden="0" w:uiPriority="67" w:unhideWhenUsed="0"/>
-    <w:lsdException w:name="Medium Grid 2 Accent 5" w:semiHidden="0" w:uiPriority="68" w:unhideWhenUsed="0"/>
-    <w:lsdException w:name="Medium Grid 3 Accent 5" w:semiHidden="0" w:uiPriority="69" w:unhideWhenUsed="0"/>
-    <w:lsdException w:name="Dark List Accent 5" w:semiHidden="0" w:uiPriority="70" w:unhideWhenUsed="0"/>
-    <w:lsdException w:name="Colorful Shading Accent 5" w:semiHidden="0" w:uiPriority="71" w:unhideWhenUsed="0"/>
-    <w:lsdException w:name="Colorful List Accent 5" w:semiHidden="0" w:uiPriority="72" w:unhideWhenUsed="0"/>
-    <w:lsdException w:name="Colorful Grid Accent 5" w:semiHidden="0" w:uiPriority="73" w:unhideWhenUsed="0"/>
-    <w:lsdException w:name="Light Shading Accent 6" w:semiHidden="0" w:uiPriority="60" w:unhideWhenUsed="0"/>
-    <w:lsdException w:name="Light List Accent 6" w:semiHidden="0" w:uiPriority="61" w:unhideWhenUsed="0"/>
-    <w:lsdException w:name="Light Grid Accent 6" w:semiHidden="0" w:uiPriority="62" w:unhideWhenUsed="0"/>
-    <w:lsdException w:name="Medium Shading 1 Accent 6" w:semiHidden="0" w:uiPriority="63" w:unhideWhenUsed="0"/>
-    <w:lsdException w:name="Medium Shading 2 Accent 6" w:semiHidden="0" w:uiPriority="64" w:unhideWhenUsed="0"/>
-    <w:lsdException w:name="Medium List 1 Accent 6" w:semiHidden="0" w:uiPriority="65" w:unhideWhenUsed="0"/>
-    <w:lsdException w:name="Medium List 2 Accent 6" w:semiHidden="0" w:uiPriority="66" w:unhideWhenUsed="0"/>
-    <w:lsdException w:name="Medium Grid 1 Accent 6" w:semiHidden="0" w:uiPriority="67" w:unhideWhenUsed="0"/>
-    <w:lsdException w:name="Medium Grid 2 Accent 6" w:semiHidden="0" w:uiPriority="68" w:unhideWhenUsed="0"/>
-    <w:lsdException w:name="Medium Grid 3 Accent 6" w:semiHidden="0" w:uiPriority="69" w:unhideWhenUsed="0"/>
-    <w:lsdException w:name="Dark List Accent 6" w:semiHidden="0" w:uiPriority="70" w:unhideWhenUsed="0"/>
-    <w:lsdException w:name="Colorful Shading Accent 6" w:semiHidden="0" w:uiPriority="71" w:unhideWhenUsed="0"/>
-    <w:lsdException w:name="Colorful List Accent 6" w:semiHidden="0" w:uiPriority="72" w:unhideWhenUsed="0"/>
-    <w:lsdException w:name="Colorful Grid Accent 6" w:semiHidden="0" w:uiPriority="73" w:unhideWhenUsed="0"/>
-    <w:lsdException w:name="Subtle Emphasis" w:semiHidden="0" w:uiPriority="19" w:unhideWhenUsed="0" w:qFormat="1"/>
-    <w:lsdException w:name="Intense Emphasis" w:semiHidden="0" w:uiPriority="21" w:unhideWhenUsed="0" w:qFormat="1"/>
-    <w:lsdException w:name="Subtle Reference" w:semiHidden="0" w:uiPriority="31" w:unhideWhenUsed="0" w:qFormat="1"/>
-    <w:lsdException w:name="Intense Reference" w:semiHidden="0" w:uiPriority="32" w:unhideWhenUsed="0" w:qFormat="1"/>
-    <w:lsdException w:name="Book Title" w:semiHidden="0" w:uiPriority="33" w:unhideWhenUsed="0" w:qFormat="1"/>
-    <w:lsdException w:name="Bibliography" w:uiPriority="37"/>
-    <w:lsdException w:name="TOC Heading" w:uiPriority="39" w:qFormat="1"/>
-  </w:latentStyles>
-  <w:style w:type="paragraph" w:default="1" w:styleId="Normal">
-    <w:name w:val="Normal"/>
-    <w:qFormat/>
-    <w:rsid w:val="006430BD"/>
+    <w:rsid w:val="0082403F"/>
     <w:pPr>
       <w:spacing w:before="200"/>
     </w:pPr>

</xml_diff>